<commit_message>
Diagramas faltantes e documento pdf
</commit_message>
<xml_diff>
--- a/Documentacao/TCC-Gabinete Inteligente.docx
+++ b/Documentacao/TCC-Gabinete Inteligente.docx
@@ -478,7 +478,7 @@
     </w:p>
     <w:sdt>
       <w:sdtPr>
-        <w:id w:val="1598293749"/>
+        <w:id w:val="1803877131"/>
         <w:docPartObj>
           <w:docPartGallery w:val="Table of Contents"/>
           <w:docPartUnique w:val="1"/>
@@ -3669,7 +3669,7 @@
     <w:sdt>
       <w:sdtPr>
         <w:lock w:val="contentLocked"/>
-        <w:id w:val="439214553"/>
+        <w:id w:val="487071542"/>
         <w:tag w:val="goog_rdk_0"/>
       </w:sdtPr>
       <w:sdtContent>
@@ -7636,12 +7636,12 @@
           <wp:inline distB="114300" distT="114300" distL="114300" distR="114300">
             <wp:extent cx="4306253" cy="8612505"/>
             <wp:effectExtent b="0" l="0" r="0" t="0"/>
-            <wp:docPr id="42" name="image36.png"/>
+            <wp:docPr id="36" name="image47.png"/>
             <a:graphic>
               <a:graphicData uri="http://schemas.openxmlformats.org/drawingml/2006/picture">
                 <pic:pic>
                   <pic:nvPicPr>
-                    <pic:cNvPr id="0" name="image36.png"/>
+                    <pic:cNvPr id="0" name="image47.png"/>
                     <pic:cNvPicPr preferRelativeResize="0"/>
                   </pic:nvPicPr>
                   <pic:blipFill>
@@ -7695,12 +7695,12 @@
           <wp:inline distB="114300" distT="114300" distL="114300" distR="114300">
             <wp:extent cx="3429953" cy="8775734"/>
             <wp:effectExtent b="0" l="0" r="0" t="0"/>
-            <wp:docPr id="81" name="image68.png"/>
+            <wp:docPr id="118" name="image109.png"/>
             <a:graphic>
               <a:graphicData uri="http://schemas.openxmlformats.org/drawingml/2006/picture">
                 <pic:pic>
                   <pic:nvPicPr>
-                    <pic:cNvPr id="0" name="image68.png"/>
+                    <pic:cNvPr id="0" name="image109.png"/>
                     <pic:cNvPicPr preferRelativeResize="0"/>
                   </pic:nvPicPr>
                   <pic:blipFill>
@@ -7754,12 +7754,12 @@
           <wp:inline distB="114300" distT="114300" distL="114300" distR="114300">
             <wp:extent cx="4128037" cy="6743700"/>
             <wp:effectExtent b="0" l="0" r="0" t="0"/>
-            <wp:docPr id="25" name="image35.png"/>
+            <wp:docPr id="75" name="image63.png"/>
             <a:graphic>
               <a:graphicData uri="http://schemas.openxmlformats.org/drawingml/2006/picture">
                 <pic:pic>
                   <pic:nvPicPr>
-                    <pic:cNvPr id="0" name="image35.png"/>
+                    <pic:cNvPr id="0" name="image63.png"/>
                     <pic:cNvPicPr preferRelativeResize="0"/>
                   </pic:nvPicPr>
                   <pic:blipFill>
@@ -9223,12 +9223,12 @@
           <wp:inline distB="114300" distT="114300" distL="114300" distR="114300">
             <wp:extent cx="4410075" cy="2905125"/>
             <wp:effectExtent b="0" l="0" r="0" t="0"/>
-            <wp:docPr id="28" name="image25.png"/>
+            <wp:docPr id="78" name="image72.png"/>
             <a:graphic>
               <a:graphicData uri="http://schemas.openxmlformats.org/drawingml/2006/picture">
                 <pic:pic>
                   <pic:nvPicPr>
-                    <pic:cNvPr id="0" name="image25.png"/>
+                    <pic:cNvPr id="0" name="image72.png"/>
                     <pic:cNvPicPr preferRelativeResize="0"/>
                   </pic:nvPicPr>
                   <pic:blipFill>
@@ -9335,12 +9335,12 @@
           <wp:inline distB="114300" distT="114300" distL="114300" distR="114300">
             <wp:extent cx="4352925" cy="2905125"/>
             <wp:effectExtent b="0" l="0" r="0" t="0"/>
-            <wp:docPr id="64" name="image58.png"/>
+            <wp:docPr id="49" name="image45.png"/>
             <a:graphic>
               <a:graphicData uri="http://schemas.openxmlformats.org/drawingml/2006/picture">
                 <pic:pic>
                   <pic:nvPicPr>
-                    <pic:cNvPr id="0" name="image58.png"/>
+                    <pic:cNvPr id="0" name="image45.png"/>
                     <pic:cNvPicPr preferRelativeResize="0"/>
                   </pic:nvPicPr>
                   <pic:blipFill>
@@ -9435,12 +9435,12 @@
           <wp:inline distB="114300" distT="114300" distL="114300" distR="114300">
             <wp:extent cx="4333875" cy="2905125"/>
             <wp:effectExtent b="0" l="0" r="0" t="0"/>
-            <wp:docPr id="7" name="image27.png"/>
+            <wp:docPr id="66" name="image58.png"/>
             <a:graphic>
               <a:graphicData uri="http://schemas.openxmlformats.org/drawingml/2006/picture">
                 <pic:pic>
                   <pic:nvPicPr>
-                    <pic:cNvPr id="0" name="image27.png"/>
+                    <pic:cNvPr id="0" name="image58.png"/>
                     <pic:cNvPicPr preferRelativeResize="0"/>
                   </pic:nvPicPr>
                   <pic:blipFill>
@@ -9523,12 +9523,12 @@
           <wp:inline distB="114300" distT="114300" distL="114300" distR="114300">
             <wp:extent cx="4333875" cy="2905125"/>
             <wp:effectExtent b="0" l="0" r="0" t="0"/>
-            <wp:docPr id="79" name="image61.png"/>
+            <wp:docPr id="115" name="image108.png"/>
             <a:graphic>
               <a:graphicData uri="http://schemas.openxmlformats.org/drawingml/2006/picture">
                 <pic:pic>
                   <pic:nvPicPr>
-                    <pic:cNvPr id="0" name="image61.png"/>
+                    <pic:cNvPr id="0" name="image108.png"/>
                     <pic:cNvPicPr preferRelativeResize="0"/>
                   </pic:nvPicPr>
                   <pic:blipFill>
@@ -9611,12 +9611,12 @@
           <wp:inline distB="114300" distT="114300" distL="114300" distR="114300">
             <wp:extent cx="4333875" cy="2905125"/>
             <wp:effectExtent b="0" l="0" r="0" t="0"/>
-            <wp:docPr id="70" name="image63.png"/>
+            <wp:docPr id="105" name="image110.png"/>
             <a:graphic>
               <a:graphicData uri="http://schemas.openxmlformats.org/drawingml/2006/picture">
                 <pic:pic>
                   <pic:nvPicPr>
-                    <pic:cNvPr id="0" name="image63.png"/>
+                    <pic:cNvPr id="0" name="image110.png"/>
                     <pic:cNvPicPr preferRelativeResize="0"/>
                   </pic:nvPicPr>
                   <pic:blipFill>
@@ -9723,12 +9723,12 @@
           <wp:inline distB="114300" distT="114300" distL="114300" distR="114300">
             <wp:extent cx="5143500" cy="2905125"/>
             <wp:effectExtent b="0" l="0" r="0" t="0"/>
-            <wp:docPr id="20" name="image6.png"/>
+            <wp:docPr id="19" name="image18.png"/>
             <a:graphic>
               <a:graphicData uri="http://schemas.openxmlformats.org/drawingml/2006/picture">
                 <pic:pic>
                   <pic:nvPicPr>
-                    <pic:cNvPr id="0" name="image6.png"/>
+                    <pic:cNvPr id="0" name="image18.png"/>
                     <pic:cNvPicPr preferRelativeResize="0"/>
                   </pic:nvPicPr>
                   <pic:blipFill>
@@ -9835,12 +9835,12 @@
           <wp:inline distB="114300" distT="114300" distL="114300" distR="114300">
             <wp:extent cx="4219575" cy="2905125"/>
             <wp:effectExtent b="0" l="0" r="0" t="0"/>
-            <wp:docPr id="41" name="image37.png"/>
+            <wp:docPr id="34" name="image34.png"/>
             <a:graphic>
               <a:graphicData uri="http://schemas.openxmlformats.org/drawingml/2006/picture">
                 <pic:pic>
                   <pic:nvPicPr>
-                    <pic:cNvPr id="0" name="image37.png"/>
+                    <pic:cNvPr id="0" name="image34.png"/>
                     <pic:cNvPicPr preferRelativeResize="0"/>
                   </pic:nvPicPr>
                   <pic:blipFill>
@@ -9923,12 +9923,12 @@
           <wp:inline distB="114300" distT="114300" distL="114300" distR="114300">
             <wp:extent cx="4086225" cy="2905125"/>
             <wp:effectExtent b="0" l="0" r="0" t="0"/>
-            <wp:docPr id="24" name="image16.png"/>
+            <wp:docPr id="74" name="image70.png"/>
             <a:graphic>
               <a:graphicData uri="http://schemas.openxmlformats.org/drawingml/2006/picture">
                 <pic:pic>
                   <pic:nvPicPr>
-                    <pic:cNvPr id="0" name="image16.png"/>
+                    <pic:cNvPr id="0" name="image70.png"/>
                     <pic:cNvPicPr preferRelativeResize="0"/>
                   </pic:nvPicPr>
                   <pic:blipFill>
@@ -10023,12 +10023,12 @@
           <wp:inline distB="114300" distT="114300" distL="114300" distR="114300">
             <wp:extent cx="4210050" cy="2905125"/>
             <wp:effectExtent b="0" l="0" r="0" t="0"/>
-            <wp:docPr id="27" name="image28.png"/>
+            <wp:docPr id="23" name="image27.png"/>
             <a:graphic>
               <a:graphicData uri="http://schemas.openxmlformats.org/drawingml/2006/picture">
                 <pic:pic>
                   <pic:nvPicPr>
-                    <pic:cNvPr id="0" name="image28.png"/>
+                    <pic:cNvPr id="0" name="image27.png"/>
                     <pic:cNvPicPr preferRelativeResize="0"/>
                   </pic:nvPicPr>
                   <pic:blipFill>
@@ -10135,12 +10135,12 @@
           <wp:inline distB="114300" distT="114300" distL="114300" distR="114300">
             <wp:extent cx="4295775" cy="2905125"/>
             <wp:effectExtent b="0" l="0" r="0" t="0"/>
-            <wp:docPr id="4" name="image24.png"/>
+            <wp:docPr id="63" name="image55.png"/>
             <a:graphic>
               <a:graphicData uri="http://schemas.openxmlformats.org/drawingml/2006/picture">
                 <pic:pic>
                   <pic:nvPicPr>
-                    <pic:cNvPr id="0" name="image24.png"/>
+                    <pic:cNvPr id="0" name="image55.png"/>
                     <pic:cNvPicPr preferRelativeResize="0"/>
                   </pic:nvPicPr>
                   <pic:blipFill>
@@ -10223,12 +10223,12 @@
           <wp:inline distB="114300" distT="114300" distL="114300" distR="114300">
             <wp:extent cx="4276725" cy="2905125"/>
             <wp:effectExtent b="0" l="0" r="0" t="0"/>
-            <wp:docPr id="51" name="image53.png"/>
+            <wp:docPr id="94" name="image91.png"/>
             <a:graphic>
               <a:graphicData uri="http://schemas.openxmlformats.org/drawingml/2006/picture">
                 <pic:pic>
                   <pic:nvPicPr>
-                    <pic:cNvPr id="0" name="image53.png"/>
+                    <pic:cNvPr id="0" name="image91.png"/>
                     <pic:cNvPicPr preferRelativeResize="0"/>
                   </pic:nvPicPr>
                   <pic:blipFill>
@@ -10335,12 +10335,12 @@
           <wp:inline distB="114300" distT="114300" distL="114300" distR="114300">
             <wp:extent cx="4181475" cy="2905125"/>
             <wp:effectExtent b="0" l="0" r="0" t="0"/>
-            <wp:docPr id="54" name="image49.png"/>
+            <wp:docPr id="96" name="image90.png"/>
             <a:graphic>
               <a:graphicData uri="http://schemas.openxmlformats.org/drawingml/2006/picture">
                 <pic:pic>
                   <pic:nvPicPr>
-                    <pic:cNvPr id="0" name="image49.png"/>
+                    <pic:cNvPr id="0" name="image90.png"/>
                     <pic:cNvPicPr preferRelativeResize="0"/>
                   </pic:nvPicPr>
                   <pic:blipFill>
@@ -10435,12 +10435,12 @@
           <wp:inline distB="114300" distT="114300" distL="114300" distR="114300">
             <wp:extent cx="4314825" cy="2905125"/>
             <wp:effectExtent b="0" l="0" r="0" t="0"/>
-            <wp:docPr id="76" name="image69.png"/>
+            <wp:docPr id="58" name="image52.png"/>
             <a:graphic>
               <a:graphicData uri="http://schemas.openxmlformats.org/drawingml/2006/picture">
                 <pic:pic>
                   <pic:nvPicPr>
-                    <pic:cNvPr id="0" name="image69.png"/>
+                    <pic:cNvPr id="0" name="image52.png"/>
                     <pic:cNvPicPr preferRelativeResize="0"/>
                   </pic:nvPicPr>
                   <pic:blipFill>
@@ -10523,12 +10523,12 @@
           <wp:inline distB="114300" distT="114300" distL="114300" distR="114300">
             <wp:extent cx="4314825" cy="2905125"/>
             <wp:effectExtent b="0" l="0" r="0" t="0"/>
-            <wp:docPr id="65" name="image57.png"/>
+            <wp:docPr id="50" name="image46.png"/>
             <a:graphic>
               <a:graphicData uri="http://schemas.openxmlformats.org/drawingml/2006/picture">
                 <pic:pic>
                   <pic:nvPicPr>
-                    <pic:cNvPr id="0" name="image57.png"/>
+                    <pic:cNvPr id="0" name="image46.png"/>
                     <pic:cNvPicPr preferRelativeResize="0"/>
                   </pic:nvPicPr>
                   <pic:blipFill>
@@ -10635,12 +10635,12 @@
           <wp:inline distB="114300" distT="114300" distL="114300" distR="114300">
             <wp:extent cx="4295775" cy="2905125"/>
             <wp:effectExtent b="0" l="0" r="0" t="0"/>
-            <wp:docPr id="82" name="image70.png"/>
+            <wp:docPr id="61" name="image60.png"/>
             <a:graphic>
               <a:graphicData uri="http://schemas.openxmlformats.org/drawingml/2006/picture">
                 <pic:pic>
                   <pic:nvPicPr>
-                    <pic:cNvPr id="0" name="image70.png"/>
+                    <pic:cNvPr id="0" name="image60.png"/>
                     <pic:cNvPicPr preferRelativeResize="0"/>
                   </pic:nvPicPr>
                   <pic:blipFill>
@@ -10735,12 +10735,12 @@
           <wp:inline distB="114300" distT="114300" distL="114300" distR="114300">
             <wp:extent cx="4724400" cy="2905125"/>
             <wp:effectExtent b="0" l="0" r="0" t="0"/>
-            <wp:docPr id="50" name="image55.png"/>
+            <wp:docPr id="91" name="image83.png"/>
             <a:graphic>
               <a:graphicData uri="http://schemas.openxmlformats.org/drawingml/2006/picture">
                 <pic:pic>
                   <pic:nvPicPr>
-                    <pic:cNvPr id="0" name="image55.png"/>
+                    <pic:cNvPr id="0" name="image83.png"/>
                     <pic:cNvPicPr preferRelativeResize="0"/>
                   </pic:nvPicPr>
                   <pic:blipFill>
@@ -10847,12 +10847,12 @@
           <wp:inline distB="114300" distT="114300" distL="114300" distR="114300">
             <wp:extent cx="5343525" cy="2905125"/>
             <wp:effectExtent b="0" l="0" r="0" t="0"/>
-            <wp:docPr id="18" name="image7.png"/>
+            <wp:docPr id="70" name="image62.png"/>
             <a:graphic>
               <a:graphicData uri="http://schemas.openxmlformats.org/drawingml/2006/picture">
                 <pic:pic>
                   <pic:nvPicPr>
-                    <pic:cNvPr id="0" name="image7.png"/>
+                    <pic:cNvPr id="0" name="image62.png"/>
                     <pic:cNvPicPr preferRelativeResize="0"/>
                   </pic:nvPicPr>
                   <pic:blipFill>
@@ -10939,12 +10939,12 @@
           <wp:inline distB="114300" distT="114300" distL="114300" distR="114300">
             <wp:extent cx="4714875" cy="2905125"/>
             <wp:effectExtent b="0" l="0" r="0" t="0"/>
-            <wp:docPr id="58" name="image56.png"/>
+            <wp:docPr id="98" name="image94.png"/>
             <a:graphic>
               <a:graphicData uri="http://schemas.openxmlformats.org/drawingml/2006/picture">
                 <pic:pic>
                   <pic:nvPicPr>
-                    <pic:cNvPr id="0" name="image56.png"/>
+                    <pic:cNvPr id="0" name="image94.png"/>
                     <pic:cNvPicPr preferRelativeResize="0"/>
                   </pic:nvPicPr>
                   <pic:blipFill>
@@ -11135,12 +11135,12 @@
           <wp:inline distB="114300" distT="114300" distL="114300" distR="114300">
             <wp:extent cx="4314825" cy="2905125"/>
             <wp:effectExtent b="0" l="0" r="0" t="0"/>
-            <wp:docPr id="45" name="image48.png"/>
+            <wp:docPr id="39" name="image36.png"/>
             <a:graphic>
               <a:graphicData uri="http://schemas.openxmlformats.org/drawingml/2006/picture">
                 <pic:pic>
                   <pic:nvPicPr>
-                    <pic:cNvPr id="0" name="image48.png"/>
+                    <pic:cNvPr id="0" name="image36.png"/>
                     <pic:cNvPicPr preferRelativeResize="0"/>
                   </pic:nvPicPr>
                   <pic:blipFill>
@@ -11271,12 +11271,12 @@
           <wp:inline distB="114300" distT="114300" distL="114300" distR="114300">
             <wp:extent cx="4867275" cy="2905125"/>
             <wp:effectExtent b="0" l="0" r="0" t="0"/>
-            <wp:docPr id="47" name="image42.png"/>
+            <wp:docPr id="90" name="image86.png"/>
             <a:graphic>
               <a:graphicData uri="http://schemas.openxmlformats.org/drawingml/2006/picture">
                 <pic:pic>
                   <pic:nvPicPr>
-                    <pic:cNvPr id="0" name="image42.png"/>
+                    <pic:cNvPr id="0" name="image86.png"/>
                     <pic:cNvPicPr preferRelativeResize="0"/>
                   </pic:nvPicPr>
                   <pic:blipFill>
@@ -11371,12 +11371,12 @@
           <wp:inline distB="114300" distT="114300" distL="114300" distR="114300">
             <wp:extent cx="4800600" cy="2905125"/>
             <wp:effectExtent b="0" l="0" r="0" t="0"/>
-            <wp:docPr id="60" name="image51.png"/>
+            <wp:docPr id="101" name="image99.png"/>
             <a:graphic>
               <a:graphicData uri="http://schemas.openxmlformats.org/drawingml/2006/picture">
                 <pic:pic>
                   <pic:nvPicPr>
-                    <pic:cNvPr id="0" name="image51.png"/>
+                    <pic:cNvPr id="0" name="image99.png"/>
                     <pic:cNvPicPr preferRelativeResize="0"/>
                   </pic:nvPicPr>
                   <pic:blipFill>
@@ -11462,12 +11462,12 @@
           <wp:inline distB="114300" distT="114300" distL="114300" distR="114300">
             <wp:extent cx="4657725" cy="2905125"/>
             <wp:effectExtent b="0" l="0" r="0" t="0"/>
-            <wp:docPr id="16" name="image11.png"/>
+            <wp:docPr id="14" name="image16.png"/>
             <a:graphic>
               <a:graphicData uri="http://schemas.openxmlformats.org/drawingml/2006/picture">
                 <pic:pic>
                   <pic:nvPicPr>
-                    <pic:cNvPr id="0" name="image11.png"/>
+                    <pic:cNvPr id="0" name="image16.png"/>
                     <pic:cNvPicPr preferRelativeResize="0"/>
                   </pic:nvPicPr>
                   <pic:blipFill>
@@ -11553,12 +11553,12 @@
           <wp:inline distB="114300" distT="114300" distL="114300" distR="114300">
             <wp:extent cx="4305300" cy="2905125"/>
             <wp:effectExtent b="0" l="0" r="0" t="0"/>
-            <wp:docPr id="69" name="image59.png"/>
+            <wp:docPr id="54" name="image49.png"/>
             <a:graphic>
               <a:graphicData uri="http://schemas.openxmlformats.org/drawingml/2006/picture">
                 <pic:pic>
                   <pic:nvPicPr>
-                    <pic:cNvPr id="0" name="image59.png"/>
+                    <pic:cNvPr id="0" name="image49.png"/>
                     <pic:cNvPicPr preferRelativeResize="0"/>
                   </pic:nvPicPr>
                   <pic:blipFill>
@@ -11641,12 +11641,12 @@
           <wp:inline distB="114300" distT="114300" distL="114300" distR="114300">
             <wp:extent cx="4371975" cy="2905125"/>
             <wp:effectExtent b="0" l="0" r="0" t="0"/>
-            <wp:docPr id="17" name="image4.png"/>
+            <wp:docPr id="16" name="image12.png"/>
             <a:graphic>
               <a:graphicData uri="http://schemas.openxmlformats.org/drawingml/2006/picture">
                 <pic:pic>
                   <pic:nvPicPr>
-                    <pic:cNvPr id="0" name="image4.png"/>
+                    <pic:cNvPr id="0" name="image12.png"/>
                     <pic:cNvPicPr preferRelativeResize="0"/>
                   </pic:nvPicPr>
                   <pic:blipFill>
@@ -11717,12 +11717,12 @@
           <wp:inline distB="114300" distT="114300" distL="114300" distR="114300">
             <wp:extent cx="4000500" cy="2905125"/>
             <wp:effectExtent b="0" l="0" r="0" t="0"/>
-            <wp:docPr id="23" name="image14.png"/>
+            <wp:docPr id="73" name="image69.png"/>
             <a:graphic>
               <a:graphicData uri="http://schemas.openxmlformats.org/drawingml/2006/picture">
                 <pic:pic>
                   <pic:nvPicPr>
-                    <pic:cNvPr id="0" name="image14.png"/>
+                    <pic:cNvPr id="0" name="image69.png"/>
                     <pic:cNvPicPr preferRelativeResize="0"/>
                   </pic:nvPicPr>
                   <pic:blipFill>
@@ -11820,12 +11820,12 @@
           <wp:inline distB="114300" distT="114300" distL="114300" distR="114300">
             <wp:extent cx="4953000" cy="2905125"/>
             <wp:effectExtent b="0" l="0" r="0" t="0"/>
-            <wp:docPr id="12" name="image13.png"/>
+            <wp:docPr id="9" name="image21.png"/>
             <a:graphic>
               <a:graphicData uri="http://schemas.openxmlformats.org/drawingml/2006/picture">
                 <pic:pic>
                   <pic:nvPicPr>
-                    <pic:cNvPr id="0" name="image13.png"/>
+                    <pic:cNvPr id="0" name="image21.png"/>
                     <pic:cNvPicPr preferRelativeResize="0"/>
                   </pic:nvPicPr>
                   <pic:blipFill>
@@ -11908,12 +11908,12 @@
           <wp:inline distB="114300" distT="114300" distL="114300" distR="114300">
             <wp:extent cx="4448175" cy="2905125"/>
             <wp:effectExtent b="0" l="0" r="0" t="0"/>
-            <wp:docPr id="14" name="image26.png"/>
+            <wp:docPr id="11" name="image14.png"/>
             <a:graphic>
               <a:graphicData uri="http://schemas.openxmlformats.org/drawingml/2006/picture">
                 <pic:pic>
                   <pic:nvPicPr>
-                    <pic:cNvPr id="0" name="image26.png"/>
+                    <pic:cNvPr id="0" name="image14.png"/>
                     <pic:cNvPicPr preferRelativeResize="0"/>
                   </pic:nvPicPr>
                   <pic:blipFill>
@@ -11999,12 +11999,12 @@
           <wp:inline distB="114300" distT="114300" distL="114300" distR="114300">
             <wp:extent cx="4419600" cy="2905125"/>
             <wp:effectExtent b="0" l="0" r="0" t="0"/>
-            <wp:docPr id="40" name="image47.png"/>
+            <wp:docPr id="85" name="image82.png"/>
             <a:graphic>
               <a:graphicData uri="http://schemas.openxmlformats.org/drawingml/2006/picture">
                 <pic:pic>
                   <pic:nvPicPr>
-                    <pic:cNvPr id="0" name="image47.png"/>
+                    <pic:cNvPr id="0" name="image82.png"/>
                     <pic:cNvPicPr preferRelativeResize="0"/>
                   </pic:nvPicPr>
                   <pic:blipFill>
@@ -12090,12 +12090,12 @@
           <wp:inline distB="114300" distT="114300" distL="114300" distR="114300">
             <wp:extent cx="4791075" cy="2905125"/>
             <wp:effectExtent b="0" l="0" r="0" t="0"/>
-            <wp:docPr id="71" name="image62.png"/>
+            <wp:docPr id="56" name="image51.png"/>
             <a:graphic>
               <a:graphicData uri="http://schemas.openxmlformats.org/drawingml/2006/picture">
                 <pic:pic>
                   <pic:nvPicPr>
-                    <pic:cNvPr id="0" name="image62.png"/>
+                    <pic:cNvPr id="0" name="image51.png"/>
                     <pic:cNvPicPr preferRelativeResize="0"/>
                   </pic:nvPicPr>
                   <pic:blipFill>
@@ -12169,12 +12169,12 @@
           <wp:inline distB="114300" distT="114300" distL="114300" distR="114300">
             <wp:extent cx="3971925" cy="2905125"/>
             <wp:effectExtent b="0" l="0" r="0" t="0"/>
-            <wp:docPr id="33" name="image31.png"/>
+            <wp:docPr id="28" name="image35.png"/>
             <a:graphic>
               <a:graphicData uri="http://schemas.openxmlformats.org/drawingml/2006/picture">
                 <pic:pic>
                   <pic:nvPicPr>
-                    <pic:cNvPr id="0" name="image31.png"/>
+                    <pic:cNvPr id="0" name="image35.png"/>
                     <pic:cNvPicPr preferRelativeResize="0"/>
                   </pic:nvPicPr>
                   <pic:blipFill>
@@ -12281,12 +12281,12 @@
           <wp:inline distB="114300" distT="114300" distL="114300" distR="114300">
             <wp:extent cx="4229100" cy="2905125"/>
             <wp:effectExtent b="0" l="0" r="0" t="0"/>
-            <wp:docPr id="6" name="image5.png"/>
+            <wp:docPr id="65" name="image57.png"/>
             <a:graphic>
               <a:graphicData uri="http://schemas.openxmlformats.org/drawingml/2006/picture">
                 <pic:pic>
                   <pic:nvPicPr>
-                    <pic:cNvPr id="0" name="image5.png"/>
+                    <pic:cNvPr id="0" name="image57.png"/>
                     <pic:cNvPicPr preferRelativeResize="0"/>
                   </pic:nvPicPr>
                   <pic:blipFill>
@@ -12381,12 +12381,12 @@
           <wp:inline distB="114300" distT="114300" distL="114300" distR="114300">
             <wp:extent cx="4457700" cy="2905125"/>
             <wp:effectExtent b="0" l="0" r="0" t="0"/>
-            <wp:docPr id="10" name="image9.png"/>
+            <wp:docPr id="7" name="image13.png"/>
             <a:graphic>
               <a:graphicData uri="http://schemas.openxmlformats.org/drawingml/2006/picture">
                 <pic:pic>
                   <pic:nvPicPr>
-                    <pic:cNvPr id="0" name="image9.png"/>
+                    <pic:cNvPr id="0" name="image13.png"/>
                     <pic:cNvPicPr preferRelativeResize="0"/>
                   </pic:nvPicPr>
                   <pic:blipFill>
@@ -12493,12 +12493,12 @@
           <wp:inline distB="114300" distT="114300" distL="114300" distR="114300">
             <wp:extent cx="4476750" cy="2905125"/>
             <wp:effectExtent b="0" l="0" r="0" t="0"/>
-            <wp:docPr id="21" name="image10.png"/>
+            <wp:docPr id="20" name="image19.png"/>
             <a:graphic>
               <a:graphicData uri="http://schemas.openxmlformats.org/drawingml/2006/picture">
                 <pic:pic>
                   <pic:nvPicPr>
-                    <pic:cNvPr id="0" name="image10.png"/>
+                    <pic:cNvPr id="0" name="image19.png"/>
                     <pic:cNvPicPr preferRelativeResize="0"/>
                   </pic:nvPicPr>
                   <pic:blipFill>
@@ -12593,12 +12593,12 @@
           <wp:inline distB="114300" distT="114300" distL="114300" distR="114300">
             <wp:extent cx="4886325" cy="2905125"/>
             <wp:effectExtent b="0" l="0" r="0" t="0"/>
-            <wp:docPr id="68" name="image79.png"/>
+            <wp:docPr id="53" name="image50.png"/>
             <a:graphic>
               <a:graphicData uri="http://schemas.openxmlformats.org/drawingml/2006/picture">
                 <pic:pic>
                   <pic:nvPicPr>
-                    <pic:cNvPr id="0" name="image79.png"/>
+                    <pic:cNvPr id="0" name="image50.png"/>
                     <pic:cNvPicPr preferRelativeResize="0"/>
                   </pic:nvPicPr>
                   <pic:blipFill>
@@ -12775,12 +12775,12 @@
           <wp:inline distB="114300" distT="114300" distL="114300" distR="114300">
             <wp:extent cx="6126480" cy="6527800"/>
             <wp:effectExtent b="0" l="0" r="0" t="0"/>
-            <wp:docPr id="22" name="image82.png"/>
+            <wp:docPr id="72" name="image118.png"/>
             <a:graphic>
               <a:graphicData uri="http://schemas.openxmlformats.org/drawingml/2006/picture">
                 <pic:pic>
                   <pic:nvPicPr>
-                    <pic:cNvPr id="0" name="image82.png"/>
+                    <pic:cNvPr id="0" name="image118.png"/>
                     <pic:cNvPicPr preferRelativeResize="0"/>
                   </pic:nvPicPr>
                   <pic:blipFill>
@@ -12893,6 +12893,1290 @@
         <w:rPr/>
       </w:pPr>
       <w:r>
+        <w:rPr/>
+        <w:drawing>
+          <wp:inline distB="114300" distT="114300" distL="114300" distR="114300">
+            <wp:extent cx="6126480" cy="2971800"/>
+            <wp:effectExtent b="0" l="0" r="0" t="0"/>
+            <wp:docPr id="117" name="image111.png"/>
+            <a:graphic>
+              <a:graphicData uri="http://schemas.openxmlformats.org/drawingml/2006/picture">
+                <pic:pic>
+                  <pic:nvPicPr>
+                    <pic:cNvPr id="0" name="image111.png"/>
+                    <pic:cNvPicPr preferRelativeResize="0"/>
+                  </pic:nvPicPr>
+                  <pic:blipFill>
+                    <a:blip r:embed="rId47"/>
+                    <a:srcRect b="0" l="0" r="0" t="0"/>
+                    <a:stretch>
+                      <a:fillRect/>
+                    </a:stretch>
+                  </pic:blipFill>
+                  <pic:spPr>
+                    <a:xfrm>
+                      <a:off x="0" y="0"/>
+                      <a:ext cx="6126480" cy="2971800"/>
+                    </a:xfrm>
+                    <a:prstGeom prst="rect"/>
+                    <a:ln/>
+                  </pic:spPr>
+                </pic:pic>
+              </a:graphicData>
+            </a:graphic>
+          </wp:inline>
+        </w:drawing>
+      </w:r>
+      <w:r>
+        <w:rPr>
+          <w:rtl w:val="0"/>
+        </w:rPr>
+      </w:r>
+    </w:p>
+    <w:p>
+      <w:pPr>
+        <w:spacing w:line="360" w:lineRule="auto"/>
+        <w:jc w:val="both"/>
+        <w:rPr/>
+      </w:pPr>
+      <w:r>
+        <w:rPr/>
+        <w:drawing>
+          <wp:inline distB="114300" distT="114300" distL="114300" distR="114300">
+            <wp:extent cx="6126480" cy="3086100"/>
+            <wp:effectExtent b="0" l="0" r="0" t="0"/>
+            <wp:docPr id="4" name="image2.png"/>
+            <a:graphic>
+              <a:graphicData uri="http://schemas.openxmlformats.org/drawingml/2006/picture">
+                <pic:pic>
+                  <pic:nvPicPr>
+                    <pic:cNvPr id="0" name="image2.png"/>
+                    <pic:cNvPicPr preferRelativeResize="0"/>
+                  </pic:nvPicPr>
+                  <pic:blipFill>
+                    <a:blip r:embed="rId48"/>
+                    <a:srcRect b="0" l="0" r="0" t="0"/>
+                    <a:stretch>
+                      <a:fillRect/>
+                    </a:stretch>
+                  </pic:blipFill>
+                  <pic:spPr>
+                    <a:xfrm>
+                      <a:off x="0" y="0"/>
+                      <a:ext cx="6126480" cy="3086100"/>
+                    </a:xfrm>
+                    <a:prstGeom prst="rect"/>
+                    <a:ln/>
+                  </pic:spPr>
+                </pic:pic>
+              </a:graphicData>
+            </a:graphic>
+          </wp:inline>
+        </w:drawing>
+      </w:r>
+      <w:r>
+        <w:rPr>
+          <w:rtl w:val="0"/>
+        </w:rPr>
+      </w:r>
+    </w:p>
+    <w:p>
+      <w:pPr>
+        <w:spacing w:line="360" w:lineRule="auto"/>
+        <w:jc w:val="both"/>
+        <w:rPr/>
+      </w:pPr>
+      <w:r>
+        <w:rPr/>
+        <w:drawing>
+          <wp:inline distB="114300" distT="114300" distL="114300" distR="114300">
+            <wp:extent cx="6126480" cy="2832100"/>
+            <wp:effectExtent b="0" l="0" r="0" t="0"/>
+            <wp:docPr id="38" name="image30.png"/>
+            <a:graphic>
+              <a:graphicData uri="http://schemas.openxmlformats.org/drawingml/2006/picture">
+                <pic:pic>
+                  <pic:nvPicPr>
+                    <pic:cNvPr id="0" name="image30.png"/>
+                    <pic:cNvPicPr preferRelativeResize="0"/>
+                  </pic:nvPicPr>
+                  <pic:blipFill>
+                    <a:blip r:embed="rId49"/>
+                    <a:srcRect b="0" l="0" r="0" t="0"/>
+                    <a:stretch>
+                      <a:fillRect/>
+                    </a:stretch>
+                  </pic:blipFill>
+                  <pic:spPr>
+                    <a:xfrm>
+                      <a:off x="0" y="0"/>
+                      <a:ext cx="6126480" cy="2832100"/>
+                    </a:xfrm>
+                    <a:prstGeom prst="rect"/>
+                    <a:ln/>
+                  </pic:spPr>
+                </pic:pic>
+              </a:graphicData>
+            </a:graphic>
+          </wp:inline>
+        </w:drawing>
+      </w:r>
+      <w:r>
+        <w:rPr/>
+        <w:drawing>
+          <wp:inline distB="114300" distT="114300" distL="114300" distR="114300">
+            <wp:extent cx="6126480" cy="2844800"/>
+            <wp:effectExtent b="0" l="0" r="0" t="0"/>
+            <wp:docPr id="43" name="image32.png"/>
+            <a:graphic>
+              <a:graphicData uri="http://schemas.openxmlformats.org/drawingml/2006/picture">
+                <pic:pic>
+                  <pic:nvPicPr>
+                    <pic:cNvPr id="0" name="image32.png"/>
+                    <pic:cNvPicPr preferRelativeResize="0"/>
+                  </pic:nvPicPr>
+                  <pic:blipFill>
+                    <a:blip r:embed="rId50"/>
+                    <a:srcRect b="0" l="0" r="0" t="0"/>
+                    <a:stretch>
+                      <a:fillRect/>
+                    </a:stretch>
+                  </pic:blipFill>
+                  <pic:spPr>
+                    <a:xfrm>
+                      <a:off x="0" y="0"/>
+                      <a:ext cx="6126480" cy="2844800"/>
+                    </a:xfrm>
+                    <a:prstGeom prst="rect"/>
+                    <a:ln/>
+                  </pic:spPr>
+                </pic:pic>
+              </a:graphicData>
+            </a:graphic>
+          </wp:inline>
+        </w:drawing>
+      </w:r>
+      <w:r>
+        <w:rPr/>
+        <w:drawing>
+          <wp:inline distB="114300" distT="114300" distL="114300" distR="114300">
+            <wp:extent cx="6126480" cy="2857500"/>
+            <wp:effectExtent b="0" l="0" r="0" t="0"/>
+            <wp:docPr id="12" name="image3.png"/>
+            <a:graphic>
+              <a:graphicData uri="http://schemas.openxmlformats.org/drawingml/2006/picture">
+                <pic:pic>
+                  <pic:nvPicPr>
+                    <pic:cNvPr id="0" name="image3.png"/>
+                    <pic:cNvPicPr preferRelativeResize="0"/>
+                  </pic:nvPicPr>
+                  <pic:blipFill>
+                    <a:blip r:embed="rId51"/>
+                    <a:srcRect b="0" l="0" r="0" t="0"/>
+                    <a:stretch>
+                      <a:fillRect/>
+                    </a:stretch>
+                  </pic:blipFill>
+                  <pic:spPr>
+                    <a:xfrm>
+                      <a:off x="0" y="0"/>
+                      <a:ext cx="6126480" cy="2857500"/>
+                    </a:xfrm>
+                    <a:prstGeom prst="rect"/>
+                    <a:ln/>
+                  </pic:spPr>
+                </pic:pic>
+              </a:graphicData>
+            </a:graphic>
+          </wp:inline>
+        </w:drawing>
+      </w:r>
+      <w:r>
+        <w:rPr/>
+        <w:drawing>
+          <wp:inline distB="114300" distT="114300" distL="114300" distR="114300">
+            <wp:extent cx="6126480" cy="2844800"/>
+            <wp:effectExtent b="0" l="0" r="0" t="0"/>
+            <wp:docPr id="57" name="image42.png"/>
+            <a:graphic>
+              <a:graphicData uri="http://schemas.openxmlformats.org/drawingml/2006/picture">
+                <pic:pic>
+                  <pic:nvPicPr>
+                    <pic:cNvPr id="0" name="image42.png"/>
+                    <pic:cNvPicPr preferRelativeResize="0"/>
+                  </pic:nvPicPr>
+                  <pic:blipFill>
+                    <a:blip r:embed="rId52"/>
+                    <a:srcRect b="0" l="0" r="0" t="0"/>
+                    <a:stretch>
+                      <a:fillRect/>
+                    </a:stretch>
+                  </pic:blipFill>
+                  <pic:spPr>
+                    <a:xfrm>
+                      <a:off x="0" y="0"/>
+                      <a:ext cx="6126480" cy="2844800"/>
+                    </a:xfrm>
+                    <a:prstGeom prst="rect"/>
+                    <a:ln/>
+                  </pic:spPr>
+                </pic:pic>
+              </a:graphicData>
+            </a:graphic>
+          </wp:inline>
+        </w:drawing>
+      </w:r>
+      <w:r>
+        <w:rPr/>
+        <w:drawing>
+          <wp:inline distB="114300" distT="114300" distL="114300" distR="114300">
+            <wp:extent cx="6126480" cy="2616200"/>
+            <wp:effectExtent b="0" l="0" r="0" t="0"/>
+            <wp:docPr id="30" name="image24.png"/>
+            <a:graphic>
+              <a:graphicData uri="http://schemas.openxmlformats.org/drawingml/2006/picture">
+                <pic:pic>
+                  <pic:nvPicPr>
+                    <pic:cNvPr id="0" name="image24.png"/>
+                    <pic:cNvPicPr preferRelativeResize="0"/>
+                  </pic:nvPicPr>
+                  <pic:blipFill>
+                    <a:blip r:embed="rId53"/>
+                    <a:srcRect b="0" l="0" r="0" t="0"/>
+                    <a:stretch>
+                      <a:fillRect/>
+                    </a:stretch>
+                  </pic:blipFill>
+                  <pic:spPr>
+                    <a:xfrm>
+                      <a:off x="0" y="0"/>
+                      <a:ext cx="6126480" cy="2616200"/>
+                    </a:xfrm>
+                    <a:prstGeom prst="rect"/>
+                    <a:ln/>
+                  </pic:spPr>
+                </pic:pic>
+              </a:graphicData>
+            </a:graphic>
+          </wp:inline>
+        </w:drawing>
+      </w:r>
+      <w:r>
+        <w:rPr/>
+        <w:drawing>
+          <wp:inline distB="114300" distT="114300" distL="114300" distR="114300">
+            <wp:extent cx="6126480" cy="2933700"/>
+            <wp:effectExtent b="0" l="0" r="0" t="0"/>
+            <wp:docPr id="100" name="image88.png"/>
+            <a:graphic>
+              <a:graphicData uri="http://schemas.openxmlformats.org/drawingml/2006/picture">
+                <pic:pic>
+                  <pic:nvPicPr>
+                    <pic:cNvPr id="0" name="image88.png"/>
+                    <pic:cNvPicPr preferRelativeResize="0"/>
+                  </pic:nvPicPr>
+                  <pic:blipFill>
+                    <a:blip r:embed="rId54"/>
+                    <a:srcRect b="0" l="0" r="0" t="0"/>
+                    <a:stretch>
+                      <a:fillRect/>
+                    </a:stretch>
+                  </pic:blipFill>
+                  <pic:spPr>
+                    <a:xfrm>
+                      <a:off x="0" y="0"/>
+                      <a:ext cx="6126480" cy="2933700"/>
+                    </a:xfrm>
+                    <a:prstGeom prst="rect"/>
+                    <a:ln/>
+                  </pic:spPr>
+                </pic:pic>
+              </a:graphicData>
+            </a:graphic>
+          </wp:inline>
+        </w:drawing>
+      </w:r>
+      <w:r>
+        <w:rPr/>
+        <w:drawing>
+          <wp:inline distB="114300" distT="114300" distL="114300" distR="114300">
+            <wp:extent cx="6126480" cy="2997200"/>
+            <wp:effectExtent b="0" l="0" r="0" t="0"/>
+            <wp:docPr id="15" name="image9.png"/>
+            <a:graphic>
+              <a:graphicData uri="http://schemas.openxmlformats.org/drawingml/2006/picture">
+                <pic:pic>
+                  <pic:nvPicPr>
+                    <pic:cNvPr id="0" name="image9.png"/>
+                    <pic:cNvPicPr preferRelativeResize="0"/>
+                  </pic:nvPicPr>
+                  <pic:blipFill>
+                    <a:blip r:embed="rId55"/>
+                    <a:srcRect b="0" l="0" r="0" t="0"/>
+                    <a:stretch>
+                      <a:fillRect/>
+                    </a:stretch>
+                  </pic:blipFill>
+                  <pic:spPr>
+                    <a:xfrm>
+                      <a:off x="0" y="0"/>
+                      <a:ext cx="6126480" cy="2997200"/>
+                    </a:xfrm>
+                    <a:prstGeom prst="rect"/>
+                    <a:ln/>
+                  </pic:spPr>
+                </pic:pic>
+              </a:graphicData>
+            </a:graphic>
+          </wp:inline>
+        </w:drawing>
+      </w:r>
+      <w:r>
+        <w:rPr/>
+        <w:drawing>
+          <wp:inline distB="114300" distT="114300" distL="114300" distR="114300">
+            <wp:extent cx="6126480" cy="2984500"/>
+            <wp:effectExtent b="0" l="0" r="0" t="0"/>
+            <wp:docPr id="76" name="image66.png"/>
+            <a:graphic>
+              <a:graphicData uri="http://schemas.openxmlformats.org/drawingml/2006/picture">
+                <pic:pic>
+                  <pic:nvPicPr>
+                    <pic:cNvPr id="0" name="image66.png"/>
+                    <pic:cNvPicPr preferRelativeResize="0"/>
+                  </pic:nvPicPr>
+                  <pic:blipFill>
+                    <a:blip r:embed="rId56"/>
+                    <a:srcRect b="0" l="0" r="0" t="0"/>
+                    <a:stretch>
+                      <a:fillRect/>
+                    </a:stretch>
+                  </pic:blipFill>
+                  <pic:spPr>
+                    <a:xfrm>
+                      <a:off x="0" y="0"/>
+                      <a:ext cx="6126480" cy="2984500"/>
+                    </a:xfrm>
+                    <a:prstGeom prst="rect"/>
+                    <a:ln/>
+                  </pic:spPr>
+                </pic:pic>
+              </a:graphicData>
+            </a:graphic>
+          </wp:inline>
+        </w:drawing>
+      </w:r>
+      <w:r>
+        <w:rPr/>
+        <w:drawing>
+          <wp:inline distB="114300" distT="114300" distL="114300" distR="114300">
+            <wp:extent cx="6126480" cy="2933700"/>
+            <wp:effectExtent b="0" l="0" r="0" t="0"/>
+            <wp:docPr id="110" name="image100.png"/>
+            <a:graphic>
+              <a:graphicData uri="http://schemas.openxmlformats.org/drawingml/2006/picture">
+                <pic:pic>
+                  <pic:nvPicPr>
+                    <pic:cNvPr id="0" name="image100.png"/>
+                    <pic:cNvPicPr preferRelativeResize="0"/>
+                  </pic:nvPicPr>
+                  <pic:blipFill>
+                    <a:blip r:embed="rId57"/>
+                    <a:srcRect b="0" l="0" r="0" t="0"/>
+                    <a:stretch>
+                      <a:fillRect/>
+                    </a:stretch>
+                  </pic:blipFill>
+                  <pic:spPr>
+                    <a:xfrm>
+                      <a:off x="0" y="0"/>
+                      <a:ext cx="6126480" cy="2933700"/>
+                    </a:xfrm>
+                    <a:prstGeom prst="rect"/>
+                    <a:ln/>
+                  </pic:spPr>
+                </pic:pic>
+              </a:graphicData>
+            </a:graphic>
+          </wp:inline>
+        </w:drawing>
+      </w:r>
+      <w:r>
+        <w:rPr/>
+        <w:drawing>
+          <wp:inline distB="114300" distT="114300" distL="114300" distR="114300">
+            <wp:extent cx="6126480" cy="2933700"/>
+            <wp:effectExtent b="0" l="0" r="0" t="0"/>
+            <wp:docPr id="87" name="image74.png"/>
+            <a:graphic>
+              <a:graphicData uri="http://schemas.openxmlformats.org/drawingml/2006/picture">
+                <pic:pic>
+                  <pic:nvPicPr>
+                    <pic:cNvPr id="0" name="image74.png"/>
+                    <pic:cNvPicPr preferRelativeResize="0"/>
+                  </pic:nvPicPr>
+                  <pic:blipFill>
+                    <a:blip r:embed="rId58"/>
+                    <a:srcRect b="0" l="0" r="0" t="0"/>
+                    <a:stretch>
+                      <a:fillRect/>
+                    </a:stretch>
+                  </pic:blipFill>
+                  <pic:spPr>
+                    <a:xfrm>
+                      <a:off x="0" y="0"/>
+                      <a:ext cx="6126480" cy="2933700"/>
+                    </a:xfrm>
+                    <a:prstGeom prst="rect"/>
+                    <a:ln/>
+                  </pic:spPr>
+                </pic:pic>
+              </a:graphicData>
+            </a:graphic>
+          </wp:inline>
+        </w:drawing>
+      </w:r>
+      <w:r>
+        <w:rPr/>
+        <w:drawing>
+          <wp:inline distB="114300" distT="114300" distL="114300" distR="114300">
+            <wp:extent cx="6126480" cy="2743200"/>
+            <wp:effectExtent b="0" l="0" r="0" t="0"/>
+            <wp:docPr id="3" name="image5.png"/>
+            <a:graphic>
+              <a:graphicData uri="http://schemas.openxmlformats.org/drawingml/2006/picture">
+                <pic:pic>
+                  <pic:nvPicPr>
+                    <pic:cNvPr id="0" name="image5.png"/>
+                    <pic:cNvPicPr preferRelativeResize="0"/>
+                  </pic:nvPicPr>
+                  <pic:blipFill>
+                    <a:blip r:embed="rId59"/>
+                    <a:srcRect b="0" l="0" r="0" t="0"/>
+                    <a:stretch>
+                      <a:fillRect/>
+                    </a:stretch>
+                  </pic:blipFill>
+                  <pic:spPr>
+                    <a:xfrm>
+                      <a:off x="0" y="0"/>
+                      <a:ext cx="6126480" cy="2743200"/>
+                    </a:xfrm>
+                    <a:prstGeom prst="rect"/>
+                    <a:ln/>
+                  </pic:spPr>
+                </pic:pic>
+              </a:graphicData>
+            </a:graphic>
+          </wp:inline>
+        </w:drawing>
+      </w:r>
+      <w:r>
+        <w:rPr/>
+        <w:drawing>
+          <wp:inline distB="114300" distT="114300" distL="114300" distR="114300">
+            <wp:extent cx="6126480" cy="2679700"/>
+            <wp:effectExtent b="0" l="0" r="0" t="0"/>
+            <wp:docPr id="24" name="image17.png"/>
+            <a:graphic>
+              <a:graphicData uri="http://schemas.openxmlformats.org/drawingml/2006/picture">
+                <pic:pic>
+                  <pic:nvPicPr>
+                    <pic:cNvPr id="0" name="image17.png"/>
+                    <pic:cNvPicPr preferRelativeResize="0"/>
+                  </pic:nvPicPr>
+                  <pic:blipFill>
+                    <a:blip r:embed="rId60"/>
+                    <a:srcRect b="0" l="0" r="0" t="0"/>
+                    <a:stretch>
+                      <a:fillRect/>
+                    </a:stretch>
+                  </pic:blipFill>
+                  <pic:spPr>
+                    <a:xfrm>
+                      <a:off x="0" y="0"/>
+                      <a:ext cx="6126480" cy="2679700"/>
+                    </a:xfrm>
+                    <a:prstGeom prst="rect"/>
+                    <a:ln/>
+                  </pic:spPr>
+                </pic:pic>
+              </a:graphicData>
+            </a:graphic>
+          </wp:inline>
+        </w:drawing>
+      </w:r>
+      <w:r>
+        <w:rPr/>
+        <w:drawing>
+          <wp:inline distB="114300" distT="114300" distL="114300" distR="114300">
+            <wp:extent cx="6126480" cy="2882900"/>
+            <wp:effectExtent b="0" l="0" r="0" t="0"/>
+            <wp:docPr id="93" name="image85.png"/>
+            <a:graphic>
+              <a:graphicData uri="http://schemas.openxmlformats.org/drawingml/2006/picture">
+                <pic:pic>
+                  <pic:nvPicPr>
+                    <pic:cNvPr id="0" name="image85.png"/>
+                    <pic:cNvPicPr preferRelativeResize="0"/>
+                  </pic:nvPicPr>
+                  <pic:blipFill>
+                    <a:blip r:embed="rId61"/>
+                    <a:srcRect b="0" l="0" r="0" t="0"/>
+                    <a:stretch>
+                      <a:fillRect/>
+                    </a:stretch>
+                  </pic:blipFill>
+                  <pic:spPr>
+                    <a:xfrm>
+                      <a:off x="0" y="0"/>
+                      <a:ext cx="6126480" cy="2882900"/>
+                    </a:xfrm>
+                    <a:prstGeom prst="rect"/>
+                    <a:ln/>
+                  </pic:spPr>
+                </pic:pic>
+              </a:graphicData>
+            </a:graphic>
+          </wp:inline>
+        </w:drawing>
+      </w:r>
+      <w:r>
+        <w:rPr/>
+        <w:drawing>
+          <wp:inline distB="114300" distT="114300" distL="114300" distR="114300">
+            <wp:extent cx="6126480" cy="2882900"/>
+            <wp:effectExtent b="0" l="0" r="0" t="0"/>
+            <wp:docPr id="21" name="image15.png"/>
+            <a:graphic>
+              <a:graphicData uri="http://schemas.openxmlformats.org/drawingml/2006/picture">
+                <pic:pic>
+                  <pic:nvPicPr>
+                    <pic:cNvPr id="0" name="image15.png"/>
+                    <pic:cNvPicPr preferRelativeResize="0"/>
+                  </pic:nvPicPr>
+                  <pic:blipFill>
+                    <a:blip r:embed="rId62"/>
+                    <a:srcRect b="0" l="0" r="0" t="0"/>
+                    <a:stretch>
+                      <a:fillRect/>
+                    </a:stretch>
+                  </pic:blipFill>
+                  <pic:spPr>
+                    <a:xfrm>
+                      <a:off x="0" y="0"/>
+                      <a:ext cx="6126480" cy="2882900"/>
+                    </a:xfrm>
+                    <a:prstGeom prst="rect"/>
+                    <a:ln/>
+                  </pic:spPr>
+                </pic:pic>
+              </a:graphicData>
+            </a:graphic>
+          </wp:inline>
+        </w:drawing>
+      </w:r>
+      <w:r>
+        <w:rPr/>
+        <w:drawing>
+          <wp:inline distB="114300" distT="114300" distL="114300" distR="114300">
+            <wp:extent cx="6126480" cy="2743200"/>
+            <wp:effectExtent b="0" l="0" r="0" t="0"/>
+            <wp:docPr id="79" name="image65.png"/>
+            <a:graphic>
+              <a:graphicData uri="http://schemas.openxmlformats.org/drawingml/2006/picture">
+                <pic:pic>
+                  <pic:nvPicPr>
+                    <pic:cNvPr id="0" name="image65.png"/>
+                    <pic:cNvPicPr preferRelativeResize="0"/>
+                  </pic:nvPicPr>
+                  <pic:blipFill>
+                    <a:blip r:embed="rId63"/>
+                    <a:srcRect b="0" l="0" r="0" t="0"/>
+                    <a:stretch>
+                      <a:fillRect/>
+                    </a:stretch>
+                  </pic:blipFill>
+                  <pic:spPr>
+                    <a:xfrm>
+                      <a:off x="0" y="0"/>
+                      <a:ext cx="6126480" cy="2743200"/>
+                    </a:xfrm>
+                    <a:prstGeom prst="rect"/>
+                    <a:ln/>
+                  </pic:spPr>
+                </pic:pic>
+              </a:graphicData>
+            </a:graphic>
+          </wp:inline>
+        </w:drawing>
+      </w:r>
+      <w:r>
+        <w:rPr/>
+        <w:drawing>
+          <wp:inline distB="114300" distT="114300" distL="114300" distR="114300">
+            <wp:extent cx="6126480" cy="2552700"/>
+            <wp:effectExtent b="0" l="0" r="0" t="0"/>
+            <wp:docPr id="17" name="image8.png"/>
+            <a:graphic>
+              <a:graphicData uri="http://schemas.openxmlformats.org/drawingml/2006/picture">
+                <pic:pic>
+                  <pic:nvPicPr>
+                    <pic:cNvPr id="0" name="image8.png"/>
+                    <pic:cNvPicPr preferRelativeResize="0"/>
+                  </pic:nvPicPr>
+                  <pic:blipFill>
+                    <a:blip r:embed="rId64"/>
+                    <a:srcRect b="0" l="0" r="0" t="0"/>
+                    <a:stretch>
+                      <a:fillRect/>
+                    </a:stretch>
+                  </pic:blipFill>
+                  <pic:spPr>
+                    <a:xfrm>
+                      <a:off x="0" y="0"/>
+                      <a:ext cx="6126480" cy="2552700"/>
+                    </a:xfrm>
+                    <a:prstGeom prst="rect"/>
+                    <a:ln/>
+                  </pic:spPr>
+                </pic:pic>
+              </a:graphicData>
+            </a:graphic>
+          </wp:inline>
+        </w:drawing>
+      </w:r>
+      <w:r>
+        <w:rPr/>
+        <w:drawing>
+          <wp:inline distB="114300" distT="114300" distL="114300" distR="114300">
+            <wp:extent cx="6126480" cy="2755900"/>
+            <wp:effectExtent b="0" l="0" r="0" t="0"/>
+            <wp:docPr id="92" name="image80.png"/>
+            <a:graphic>
+              <a:graphicData uri="http://schemas.openxmlformats.org/drawingml/2006/picture">
+                <pic:pic>
+                  <pic:nvPicPr>
+                    <pic:cNvPr id="0" name="image80.png"/>
+                    <pic:cNvPicPr preferRelativeResize="0"/>
+                  </pic:nvPicPr>
+                  <pic:blipFill>
+                    <a:blip r:embed="rId65"/>
+                    <a:srcRect b="0" l="0" r="0" t="0"/>
+                    <a:stretch>
+                      <a:fillRect/>
+                    </a:stretch>
+                  </pic:blipFill>
+                  <pic:spPr>
+                    <a:xfrm>
+                      <a:off x="0" y="0"/>
+                      <a:ext cx="6126480" cy="2755900"/>
+                    </a:xfrm>
+                    <a:prstGeom prst="rect"/>
+                    <a:ln/>
+                  </pic:spPr>
+                </pic:pic>
+              </a:graphicData>
+            </a:graphic>
+          </wp:inline>
+        </w:drawing>
+      </w:r>
+      <w:r>
+        <w:rPr/>
+        <w:drawing>
+          <wp:inline distB="114300" distT="114300" distL="114300" distR="114300">
+            <wp:extent cx="6126480" cy="2616200"/>
+            <wp:effectExtent b="0" l="0" r="0" t="0"/>
+            <wp:docPr id="22" name="image20.png"/>
+            <a:graphic>
+              <a:graphicData uri="http://schemas.openxmlformats.org/drawingml/2006/picture">
+                <pic:pic>
+                  <pic:nvPicPr>
+                    <pic:cNvPr id="0" name="image20.png"/>
+                    <pic:cNvPicPr preferRelativeResize="0"/>
+                  </pic:nvPicPr>
+                  <pic:blipFill>
+                    <a:blip r:embed="rId66"/>
+                    <a:srcRect b="0" l="0" r="0" t="0"/>
+                    <a:stretch>
+                      <a:fillRect/>
+                    </a:stretch>
+                  </pic:blipFill>
+                  <pic:spPr>
+                    <a:xfrm>
+                      <a:off x="0" y="0"/>
+                      <a:ext cx="6126480" cy="2616200"/>
+                    </a:xfrm>
+                    <a:prstGeom prst="rect"/>
+                    <a:ln/>
+                  </pic:spPr>
+                </pic:pic>
+              </a:graphicData>
+            </a:graphic>
+          </wp:inline>
+        </w:drawing>
+      </w:r>
+      <w:r>
+        <w:rPr/>
+        <w:drawing>
+          <wp:inline distB="114300" distT="114300" distL="114300" distR="114300">
+            <wp:extent cx="6126480" cy="2908300"/>
+            <wp:effectExtent b="0" l="0" r="0" t="0"/>
+            <wp:docPr id="35" name="image26.png"/>
+            <a:graphic>
+              <a:graphicData uri="http://schemas.openxmlformats.org/drawingml/2006/picture">
+                <pic:pic>
+                  <pic:nvPicPr>
+                    <pic:cNvPr id="0" name="image26.png"/>
+                    <pic:cNvPicPr preferRelativeResize="0"/>
+                  </pic:nvPicPr>
+                  <pic:blipFill>
+                    <a:blip r:embed="rId67"/>
+                    <a:srcRect b="0" l="0" r="0" t="0"/>
+                    <a:stretch>
+                      <a:fillRect/>
+                    </a:stretch>
+                  </pic:blipFill>
+                  <pic:spPr>
+                    <a:xfrm>
+                      <a:off x="0" y="0"/>
+                      <a:ext cx="6126480" cy="2908300"/>
+                    </a:xfrm>
+                    <a:prstGeom prst="rect"/>
+                    <a:ln/>
+                  </pic:spPr>
+                </pic:pic>
+              </a:graphicData>
+            </a:graphic>
+          </wp:inline>
+        </w:drawing>
+      </w:r>
+      <w:r>
+        <w:rPr/>
+        <w:drawing>
+          <wp:inline distB="114300" distT="114300" distL="114300" distR="114300">
+            <wp:extent cx="6126480" cy="2717800"/>
+            <wp:effectExtent b="0" l="0" r="0" t="0"/>
+            <wp:docPr id="112" name="image103.png"/>
+            <a:graphic>
+              <a:graphicData uri="http://schemas.openxmlformats.org/drawingml/2006/picture">
+                <pic:pic>
+                  <pic:nvPicPr>
+                    <pic:cNvPr id="0" name="image103.png"/>
+                    <pic:cNvPicPr preferRelativeResize="0"/>
+                  </pic:nvPicPr>
+                  <pic:blipFill>
+                    <a:blip r:embed="rId68"/>
+                    <a:srcRect b="0" l="0" r="0" t="0"/>
+                    <a:stretch>
+                      <a:fillRect/>
+                    </a:stretch>
+                  </pic:blipFill>
+                  <pic:spPr>
+                    <a:xfrm>
+                      <a:off x="0" y="0"/>
+                      <a:ext cx="6126480" cy="2717800"/>
+                    </a:xfrm>
+                    <a:prstGeom prst="rect"/>
+                    <a:ln/>
+                  </pic:spPr>
+                </pic:pic>
+              </a:graphicData>
+            </a:graphic>
+          </wp:inline>
+        </w:drawing>
+      </w:r>
+      <w:r>
+        <w:rPr/>
+        <w:drawing>
+          <wp:inline distB="114300" distT="114300" distL="114300" distR="114300">
+            <wp:extent cx="6126480" cy="2476500"/>
+            <wp:effectExtent b="0" l="0" r="0" t="0"/>
+            <wp:docPr id="69" name="image112.png"/>
+            <a:graphic>
+              <a:graphicData uri="http://schemas.openxmlformats.org/drawingml/2006/picture">
+                <pic:pic>
+                  <pic:nvPicPr>
+                    <pic:cNvPr id="0" name="image112.png"/>
+                    <pic:cNvPicPr preferRelativeResize="0"/>
+                  </pic:nvPicPr>
+                  <pic:blipFill>
+                    <a:blip r:embed="rId69"/>
+                    <a:srcRect b="0" l="0" r="0" t="0"/>
+                    <a:stretch>
+                      <a:fillRect/>
+                    </a:stretch>
+                  </pic:blipFill>
+                  <pic:spPr>
+                    <a:xfrm>
+                      <a:off x="0" y="0"/>
+                      <a:ext cx="6126480" cy="2476500"/>
+                    </a:xfrm>
+                    <a:prstGeom prst="rect"/>
+                    <a:ln/>
+                  </pic:spPr>
+                </pic:pic>
+              </a:graphicData>
+            </a:graphic>
+          </wp:inline>
+        </w:drawing>
+      </w:r>
+      <w:r>
+        <w:rPr/>
+        <w:drawing>
+          <wp:inline distB="114300" distT="114300" distL="114300" distR="114300">
+            <wp:extent cx="6126480" cy="2590800"/>
+            <wp:effectExtent b="0" l="0" r="0" t="0"/>
+            <wp:docPr id="60" name="image43.png"/>
+            <a:graphic>
+              <a:graphicData uri="http://schemas.openxmlformats.org/drawingml/2006/picture">
+                <pic:pic>
+                  <pic:nvPicPr>
+                    <pic:cNvPr id="0" name="image43.png"/>
+                    <pic:cNvPicPr preferRelativeResize="0"/>
+                  </pic:nvPicPr>
+                  <pic:blipFill>
+                    <a:blip r:embed="rId70"/>
+                    <a:srcRect b="0" l="0" r="0" t="0"/>
+                    <a:stretch>
+                      <a:fillRect/>
+                    </a:stretch>
+                  </pic:blipFill>
+                  <pic:spPr>
+                    <a:xfrm>
+                      <a:off x="0" y="0"/>
+                      <a:ext cx="6126480" cy="2590800"/>
+                    </a:xfrm>
+                    <a:prstGeom prst="rect"/>
+                    <a:ln/>
+                  </pic:spPr>
+                </pic:pic>
+              </a:graphicData>
+            </a:graphic>
+          </wp:inline>
+        </w:drawing>
+      </w:r>
+      <w:r>
+        <w:rPr/>
+        <w:drawing>
+          <wp:inline distB="114300" distT="114300" distL="114300" distR="114300">
+            <wp:extent cx="6126480" cy="2819400"/>
+            <wp:effectExtent b="0" l="0" r="0" t="0"/>
+            <wp:docPr id="106" name="image93.png"/>
+            <a:graphic>
+              <a:graphicData uri="http://schemas.openxmlformats.org/drawingml/2006/picture">
+                <pic:pic>
+                  <pic:nvPicPr>
+                    <pic:cNvPr id="0" name="image93.png"/>
+                    <pic:cNvPicPr preferRelativeResize="0"/>
+                  </pic:nvPicPr>
+                  <pic:blipFill>
+                    <a:blip r:embed="rId71"/>
+                    <a:srcRect b="0" l="0" r="0" t="0"/>
+                    <a:stretch>
+                      <a:fillRect/>
+                    </a:stretch>
+                  </pic:blipFill>
+                  <pic:spPr>
+                    <a:xfrm>
+                      <a:off x="0" y="0"/>
+                      <a:ext cx="6126480" cy="2819400"/>
+                    </a:xfrm>
+                    <a:prstGeom prst="rect"/>
+                    <a:ln/>
+                  </pic:spPr>
+                </pic:pic>
+              </a:graphicData>
+            </a:graphic>
+          </wp:inline>
+        </w:drawing>
+      </w:r>
+      <w:r>
+        <w:rPr/>
+        <w:drawing>
+          <wp:inline distB="114300" distT="114300" distL="114300" distR="114300">
+            <wp:extent cx="6126480" cy="2895600"/>
+            <wp:effectExtent b="0" l="0" r="0" t="0"/>
+            <wp:docPr id="107" name="image97.png"/>
+            <a:graphic>
+              <a:graphicData uri="http://schemas.openxmlformats.org/drawingml/2006/picture">
+                <pic:pic>
+                  <pic:nvPicPr>
+                    <pic:cNvPr id="0" name="image97.png"/>
+                    <pic:cNvPicPr preferRelativeResize="0"/>
+                  </pic:nvPicPr>
+                  <pic:blipFill>
+                    <a:blip r:embed="rId72"/>
+                    <a:srcRect b="0" l="0" r="0" t="0"/>
+                    <a:stretch>
+                      <a:fillRect/>
+                    </a:stretch>
+                  </pic:blipFill>
+                  <pic:spPr>
+                    <a:xfrm>
+                      <a:off x="0" y="0"/>
+                      <a:ext cx="6126480" cy="2895600"/>
+                    </a:xfrm>
+                    <a:prstGeom prst="rect"/>
+                    <a:ln/>
+                  </pic:spPr>
+                </pic:pic>
+              </a:graphicData>
+            </a:graphic>
+          </wp:inline>
+        </w:drawing>
+      </w:r>
+      <w:r>
+        <w:rPr/>
+        <w:drawing>
+          <wp:inline distB="114300" distT="114300" distL="114300" distR="114300">
+            <wp:extent cx="6126480" cy="3251200"/>
+            <wp:effectExtent b="0" l="0" r="0" t="0"/>
+            <wp:docPr id="5" name="image7.png"/>
+            <a:graphic>
+              <a:graphicData uri="http://schemas.openxmlformats.org/drawingml/2006/picture">
+                <pic:pic>
+                  <pic:nvPicPr>
+                    <pic:cNvPr id="0" name="image7.png"/>
+                    <pic:cNvPicPr preferRelativeResize="0"/>
+                  </pic:nvPicPr>
+                  <pic:blipFill>
+                    <a:blip r:embed="rId73"/>
+                    <a:srcRect b="0" l="0" r="0" t="0"/>
+                    <a:stretch>
+                      <a:fillRect/>
+                    </a:stretch>
+                  </pic:blipFill>
+                  <pic:spPr>
+                    <a:xfrm>
+                      <a:off x="0" y="0"/>
+                      <a:ext cx="6126480" cy="3251200"/>
+                    </a:xfrm>
+                    <a:prstGeom prst="rect"/>
+                    <a:ln/>
+                  </pic:spPr>
+                </pic:pic>
+              </a:graphicData>
+            </a:graphic>
+          </wp:inline>
+        </w:drawing>
+      </w:r>
+      <w:r>
+        <w:rPr/>
+        <w:drawing>
+          <wp:inline distB="114300" distT="114300" distL="114300" distR="114300">
+            <wp:extent cx="6126480" cy="2844800"/>
+            <wp:effectExtent b="0" l="0" r="0" t="0"/>
+            <wp:docPr id="33" name="image48.png"/>
+            <a:graphic>
+              <a:graphicData uri="http://schemas.openxmlformats.org/drawingml/2006/picture">
+                <pic:pic>
+                  <pic:nvPicPr>
+                    <pic:cNvPr id="0" name="image48.png"/>
+                    <pic:cNvPicPr preferRelativeResize="0"/>
+                  </pic:nvPicPr>
+                  <pic:blipFill>
+                    <a:blip r:embed="rId74"/>
+                    <a:srcRect b="0" l="0" r="0" t="0"/>
+                    <a:stretch>
+                      <a:fillRect/>
+                    </a:stretch>
+                  </pic:blipFill>
+                  <pic:spPr>
+                    <a:xfrm>
+                      <a:off x="0" y="0"/>
+                      <a:ext cx="6126480" cy="2844800"/>
+                    </a:xfrm>
+                    <a:prstGeom prst="rect"/>
+                    <a:ln/>
+                  </pic:spPr>
+                </pic:pic>
+              </a:graphicData>
+            </a:graphic>
+          </wp:inline>
+        </w:drawing>
+      </w:r>
+      <w:r>
+        <w:rPr/>
+        <w:drawing>
+          <wp:inline distB="114300" distT="114300" distL="114300" distR="114300">
+            <wp:extent cx="6126480" cy="2844800"/>
+            <wp:effectExtent b="0" l="0" r="0" t="0"/>
+            <wp:docPr id="86" name="image96.png"/>
+            <a:graphic>
+              <a:graphicData uri="http://schemas.openxmlformats.org/drawingml/2006/picture">
+                <pic:pic>
+                  <pic:nvPicPr>
+                    <pic:cNvPr id="0" name="image96.png"/>
+                    <pic:cNvPicPr preferRelativeResize="0"/>
+                  </pic:nvPicPr>
+                  <pic:blipFill>
+                    <a:blip r:embed="rId75"/>
+                    <a:srcRect b="0" l="0" r="0" t="0"/>
+                    <a:stretch>
+                      <a:fillRect/>
+                    </a:stretch>
+                  </pic:blipFill>
+                  <pic:spPr>
+                    <a:xfrm>
+                      <a:off x="0" y="0"/>
+                      <a:ext cx="6126480" cy="2844800"/>
+                    </a:xfrm>
+                    <a:prstGeom prst="rect"/>
+                    <a:ln/>
+                  </pic:spPr>
+                </pic:pic>
+              </a:graphicData>
+            </a:graphic>
+          </wp:inline>
+        </w:drawing>
+      </w:r>
+      <w:r>
+        <w:rPr/>
+        <w:drawing>
+          <wp:inline distB="114300" distT="114300" distL="114300" distR="114300">
+            <wp:extent cx="6126480" cy="2997200"/>
+            <wp:effectExtent b="0" l="0" r="0" t="0"/>
+            <wp:docPr id="47" name="image33.png"/>
+            <a:graphic>
+              <a:graphicData uri="http://schemas.openxmlformats.org/drawingml/2006/picture">
+                <pic:pic>
+                  <pic:nvPicPr>
+                    <pic:cNvPr id="0" name="image33.png"/>
+                    <pic:cNvPicPr preferRelativeResize="0"/>
+                  </pic:nvPicPr>
+                  <pic:blipFill>
+                    <a:blip r:embed="rId76"/>
+                    <a:srcRect b="0" l="0" r="0" t="0"/>
+                    <a:stretch>
+                      <a:fillRect/>
+                    </a:stretch>
+                  </pic:blipFill>
+                  <pic:spPr>
+                    <a:xfrm>
+                      <a:off x="0" y="0"/>
+                      <a:ext cx="6126480" cy="2997200"/>
+                    </a:xfrm>
+                    <a:prstGeom prst="rect"/>
+                    <a:ln/>
+                  </pic:spPr>
+                </pic:pic>
+              </a:graphicData>
+            </a:graphic>
+          </wp:inline>
+        </w:drawing>
+      </w:r>
+      <w:r>
+        <w:rPr/>
+        <w:drawing>
+          <wp:inline distB="114300" distT="114300" distL="114300" distR="114300">
+            <wp:extent cx="6126480" cy="2616200"/>
+            <wp:effectExtent b="0" l="0" r="0" t="0"/>
+            <wp:docPr id="104" name="image104.png"/>
+            <a:graphic>
+              <a:graphicData uri="http://schemas.openxmlformats.org/drawingml/2006/picture">
+                <pic:pic>
+                  <pic:nvPicPr>
+                    <pic:cNvPr id="0" name="image104.png"/>
+                    <pic:cNvPicPr preferRelativeResize="0"/>
+                  </pic:nvPicPr>
+                  <pic:blipFill>
+                    <a:blip r:embed="rId77"/>
+                    <a:srcRect b="0" l="0" r="0" t="0"/>
+                    <a:stretch>
+                      <a:fillRect/>
+                    </a:stretch>
+                  </pic:blipFill>
+                  <pic:spPr>
+                    <a:xfrm>
+                      <a:off x="0" y="0"/>
+                      <a:ext cx="6126480" cy="2616200"/>
+                    </a:xfrm>
+                    <a:prstGeom prst="rect"/>
+                    <a:ln/>
+                  </pic:spPr>
+                </pic:pic>
+              </a:graphicData>
+            </a:graphic>
+          </wp:inline>
+        </w:drawing>
+      </w:r>
+      <w:r>
+        <w:rPr/>
+        <w:drawing>
+          <wp:inline distB="114300" distT="114300" distL="114300" distR="114300">
+            <wp:extent cx="6126480" cy="2959100"/>
+            <wp:effectExtent b="0" l="0" r="0" t="0"/>
+            <wp:docPr id="68" name="image61.png"/>
+            <a:graphic>
+              <a:graphicData uri="http://schemas.openxmlformats.org/drawingml/2006/picture">
+                <pic:pic>
+                  <pic:nvPicPr>
+                    <pic:cNvPr id="0" name="image61.png"/>
+                    <pic:cNvPicPr preferRelativeResize="0"/>
+                  </pic:nvPicPr>
+                  <pic:blipFill>
+                    <a:blip r:embed="rId78"/>
+                    <a:srcRect b="0" l="0" r="0" t="0"/>
+                    <a:stretch>
+                      <a:fillRect/>
+                    </a:stretch>
+                  </pic:blipFill>
+                  <pic:spPr>
+                    <a:xfrm>
+                      <a:off x="0" y="0"/>
+                      <a:ext cx="6126480" cy="2959100"/>
+                    </a:xfrm>
+                    <a:prstGeom prst="rect"/>
+                    <a:ln/>
+                  </pic:spPr>
+                </pic:pic>
+              </a:graphicData>
+            </a:graphic>
+          </wp:inline>
+        </w:drawing>
+      </w:r>
+      <w:r>
+        <w:rPr/>
+        <w:drawing>
+          <wp:inline distB="114300" distT="114300" distL="114300" distR="114300">
+            <wp:extent cx="6126480" cy="3111500"/>
+            <wp:effectExtent b="0" l="0" r="0" t="0"/>
+            <wp:docPr id="80" name="image76.png"/>
+            <a:graphic>
+              <a:graphicData uri="http://schemas.openxmlformats.org/drawingml/2006/picture">
+                <pic:pic>
+                  <pic:nvPicPr>
+                    <pic:cNvPr id="0" name="image76.png"/>
+                    <pic:cNvPicPr preferRelativeResize="0"/>
+                  </pic:nvPicPr>
+                  <pic:blipFill>
+                    <a:blip r:embed="rId79"/>
+                    <a:srcRect b="0" l="0" r="0" t="0"/>
+                    <a:stretch>
+                      <a:fillRect/>
+                    </a:stretch>
+                  </pic:blipFill>
+                  <pic:spPr>
+                    <a:xfrm>
+                      <a:off x="0" y="0"/>
+                      <a:ext cx="6126480" cy="3111500"/>
+                    </a:xfrm>
+                    <a:prstGeom prst="rect"/>
+                    <a:ln/>
+                  </pic:spPr>
+                </pic:pic>
+              </a:graphicData>
+            </a:graphic>
+          </wp:inline>
+        </w:drawing>
+      </w:r>
+      <w:r>
+        <w:rPr/>
+        <w:drawing>
+          <wp:inline distB="114300" distT="114300" distL="114300" distR="114300">
+            <wp:extent cx="6126480" cy="2743200"/>
+            <wp:effectExtent b="0" l="0" r="0" t="0"/>
+            <wp:docPr id="42" name="image64.png"/>
+            <a:graphic>
+              <a:graphicData uri="http://schemas.openxmlformats.org/drawingml/2006/picture">
+                <pic:pic>
+                  <pic:nvPicPr>
+                    <pic:cNvPr id="0" name="image64.png"/>
+                    <pic:cNvPicPr preferRelativeResize="0"/>
+                  </pic:nvPicPr>
+                  <pic:blipFill>
+                    <a:blip r:embed="rId80"/>
+                    <a:srcRect b="0" l="0" r="0" t="0"/>
+                    <a:stretch>
+                      <a:fillRect/>
+                    </a:stretch>
+                  </pic:blipFill>
+                  <pic:spPr>
+                    <a:xfrm>
+                      <a:off x="0" y="0"/>
+                      <a:ext cx="6126480" cy="2743200"/>
+                    </a:xfrm>
+                    <a:prstGeom prst="rect"/>
+                    <a:ln/>
+                  </pic:spPr>
+                </pic:pic>
+              </a:graphicData>
+            </a:graphic>
+          </wp:inline>
+        </w:drawing>
+      </w:r>
+      <w:r>
+        <w:rPr/>
+        <w:drawing>
+          <wp:inline distB="114300" distT="114300" distL="114300" distR="114300">
+            <wp:extent cx="6126480" cy="2984500"/>
+            <wp:effectExtent b="0" l="0" r="0" t="0"/>
+            <wp:docPr id="71" name="image68.png"/>
+            <a:graphic>
+              <a:graphicData uri="http://schemas.openxmlformats.org/drawingml/2006/picture">
+                <pic:pic>
+                  <pic:nvPicPr>
+                    <pic:cNvPr id="0" name="image68.png"/>
+                    <pic:cNvPicPr preferRelativeResize="0"/>
+                  </pic:nvPicPr>
+                  <pic:blipFill>
+                    <a:blip r:embed="rId81"/>
+                    <a:srcRect b="0" l="0" r="0" t="0"/>
+                    <a:stretch>
+                      <a:fillRect/>
+                    </a:stretch>
+                  </pic:blipFill>
+                  <pic:spPr>
+                    <a:xfrm>
+                      <a:off x="0" y="0"/>
+                      <a:ext cx="6126480" cy="2984500"/>
+                    </a:xfrm>
+                    <a:prstGeom prst="rect"/>
+                    <a:ln/>
+                  </pic:spPr>
+                </pic:pic>
+              </a:graphicData>
+            </a:graphic>
+          </wp:inline>
+        </w:drawing>
+      </w:r>
+      <w:r>
+        <w:rPr/>
+        <w:drawing>
+          <wp:inline distB="114300" distT="114300" distL="114300" distR="114300">
+            <wp:extent cx="6126480" cy="2540000"/>
+            <wp:effectExtent b="0" l="0" r="0" t="0"/>
+            <wp:docPr id="55" name="image56.png"/>
+            <a:graphic>
+              <a:graphicData uri="http://schemas.openxmlformats.org/drawingml/2006/picture">
+                <pic:pic>
+                  <pic:nvPicPr>
+                    <pic:cNvPr id="0" name="image56.png"/>
+                    <pic:cNvPicPr preferRelativeResize="0"/>
+                  </pic:nvPicPr>
+                  <pic:blipFill>
+                    <a:blip r:embed="rId82"/>
+                    <a:srcRect b="0" l="0" r="0" t="0"/>
+                    <a:stretch>
+                      <a:fillRect/>
+                    </a:stretch>
+                  </pic:blipFill>
+                  <pic:spPr>
+                    <a:xfrm>
+                      <a:off x="0" y="0"/>
+                      <a:ext cx="6126480" cy="2540000"/>
+                    </a:xfrm>
+                    <a:prstGeom prst="rect"/>
+                    <a:ln/>
+                  </pic:spPr>
+                </pic:pic>
+              </a:graphicData>
+            </a:graphic>
+          </wp:inline>
+        </w:drawing>
+      </w:r>
+      <w:r>
         <w:rPr>
           <w:rtl w:val="0"/>
         </w:rPr>
@@ -12993,16 +14277,16 @@
           <wp:inline distB="114300" distT="114300" distL="114300" distR="114300">
             <wp:extent cx="5438775" cy="2162175"/>
             <wp:effectExtent b="0" l="0" r="0" t="0"/>
-            <wp:docPr id="80" name="image67.png"/>
+            <wp:docPr id="116" name="image105.png"/>
             <a:graphic>
               <a:graphicData uri="http://schemas.openxmlformats.org/drawingml/2006/picture">
                 <pic:pic>
                   <pic:nvPicPr>
-                    <pic:cNvPr id="0" name="image67.png"/>
+                    <pic:cNvPr id="0" name="image105.png"/>
                     <pic:cNvPicPr preferRelativeResize="0"/>
                   </pic:nvPicPr>
                   <pic:blipFill>
-                    <a:blip r:embed="rId47"/>
+                    <a:blip r:embed="rId83"/>
                     <a:srcRect b="0" l="0" r="0" t="0"/>
                     <a:stretch>
                       <a:fillRect/>
@@ -13048,16 +14332,16 @@
           <wp:inline distB="114300" distT="114300" distL="114300" distR="114300">
             <wp:extent cx="5553075" cy="1047750"/>
             <wp:effectExtent b="0" l="0" r="0" t="0"/>
-            <wp:docPr id="77" name="image71.png"/>
+            <wp:docPr id="114" name="image107.png"/>
             <a:graphic>
               <a:graphicData uri="http://schemas.openxmlformats.org/drawingml/2006/picture">
                 <pic:pic>
                   <pic:nvPicPr>
-                    <pic:cNvPr id="0" name="image71.png"/>
+                    <pic:cNvPr id="0" name="image107.png"/>
                     <pic:cNvPicPr preferRelativeResize="0"/>
                   </pic:nvPicPr>
                   <pic:blipFill>
-                    <a:blip r:embed="rId48"/>
+                    <a:blip r:embed="rId84"/>
                     <a:srcRect b="0" l="0" r="0" t="0"/>
                     <a:stretch>
                       <a:fillRect/>
@@ -13103,16 +14387,16 @@
           <wp:inline distB="114300" distT="114300" distL="114300" distR="114300">
             <wp:extent cx="6126480" cy="990600"/>
             <wp:effectExtent b="0" l="0" r="0" t="0"/>
-            <wp:docPr id="26" name="image23.png"/>
+            <wp:docPr id="77" name="image67.png"/>
             <a:graphic>
               <a:graphicData uri="http://schemas.openxmlformats.org/drawingml/2006/picture">
                 <pic:pic>
                   <pic:nvPicPr>
-                    <pic:cNvPr id="0" name="image23.png"/>
+                    <pic:cNvPr id="0" name="image67.png"/>
                     <pic:cNvPicPr preferRelativeResize="0"/>
                   </pic:nvPicPr>
                   <pic:blipFill>
-                    <a:blip r:embed="rId49"/>
+                    <a:blip r:embed="rId85"/>
                     <a:srcRect b="0" l="0" r="0" t="0"/>
                     <a:stretch>
                       <a:fillRect/>
@@ -13142,16 +14426,16 @@
           <wp:inline distB="114300" distT="114300" distL="114300" distR="114300">
             <wp:extent cx="6126480" cy="990600"/>
             <wp:effectExtent b="0" l="0" r="0" t="0"/>
-            <wp:docPr id="8" name="image12.png"/>
+            <wp:docPr id="6" name="image4.png"/>
             <a:graphic>
               <a:graphicData uri="http://schemas.openxmlformats.org/drawingml/2006/picture">
                 <pic:pic>
                   <pic:nvPicPr>
-                    <pic:cNvPr id="0" name="image12.png"/>
+                    <pic:cNvPr id="0" name="image4.png"/>
                     <pic:cNvPicPr preferRelativeResize="0"/>
                   </pic:nvPicPr>
                   <pic:blipFill>
-                    <a:blip r:embed="rId50"/>
+                    <a:blip r:embed="rId86"/>
                     <a:srcRect b="0" l="0" r="0" t="0"/>
                     <a:stretch>
                       <a:fillRect/>
@@ -13197,16 +14481,16 @@
           <wp:inline distB="114300" distT="114300" distL="114300" distR="114300">
             <wp:extent cx="6126480" cy="1003300"/>
             <wp:effectExtent b="0" l="0" r="0" t="0"/>
-            <wp:docPr id="44" name="image38.png"/>
+            <wp:docPr id="88" name="image79.png"/>
             <a:graphic>
               <a:graphicData uri="http://schemas.openxmlformats.org/drawingml/2006/picture">
                 <pic:pic>
                   <pic:nvPicPr>
-                    <pic:cNvPr id="0" name="image38.png"/>
+                    <pic:cNvPr id="0" name="image79.png"/>
                     <pic:cNvPicPr preferRelativeResize="0"/>
                   </pic:nvPicPr>
                   <pic:blipFill>
-                    <a:blip r:embed="rId51"/>
+                    <a:blip r:embed="rId87"/>
                     <a:srcRect b="0" l="0" r="0" t="0"/>
                     <a:stretch>
                       <a:fillRect/>
@@ -13252,16 +14536,16 @@
           <wp:inline distB="114300" distT="114300" distL="114300" distR="114300">
             <wp:extent cx="6126480" cy="1003300"/>
             <wp:effectExtent b="0" l="0" r="0" t="0"/>
-            <wp:docPr id="30" name="image18.png"/>
+            <wp:docPr id="81" name="image71.png"/>
             <a:graphic>
               <a:graphicData uri="http://schemas.openxmlformats.org/drawingml/2006/picture">
                 <pic:pic>
                   <pic:nvPicPr>
-                    <pic:cNvPr id="0" name="image18.png"/>
+                    <pic:cNvPr id="0" name="image71.png"/>
                     <pic:cNvPicPr preferRelativeResize="0"/>
                   </pic:nvPicPr>
                   <pic:blipFill>
-                    <a:blip r:embed="rId52"/>
+                    <a:blip r:embed="rId88"/>
                     <a:srcRect b="0" l="0" r="0" t="0"/>
                     <a:stretch>
                       <a:fillRect/>
@@ -13307,16 +14591,16 @@
           <wp:inline distB="114300" distT="114300" distL="114300" distR="114300">
             <wp:extent cx="6126480" cy="939800"/>
             <wp:effectExtent b="0" l="0" r="0" t="0"/>
-            <wp:docPr id="78" name="image64.png"/>
+            <wp:docPr id="59" name="image44.png"/>
             <a:graphic>
               <a:graphicData uri="http://schemas.openxmlformats.org/drawingml/2006/picture">
                 <pic:pic>
                   <pic:nvPicPr>
-                    <pic:cNvPr id="0" name="image64.png"/>
+                    <pic:cNvPr id="0" name="image44.png"/>
                     <pic:cNvPicPr preferRelativeResize="0"/>
                   </pic:nvPicPr>
                   <pic:blipFill>
-                    <a:blip r:embed="rId53"/>
+                    <a:blip r:embed="rId89"/>
                     <a:srcRect b="0" l="0" r="0" t="0"/>
                     <a:stretch>
                       <a:fillRect/>
@@ -13362,16 +14646,16 @@
           <wp:inline distB="114300" distT="114300" distL="114300" distR="114300">
             <wp:extent cx="5934075" cy="1066800"/>
             <wp:effectExtent b="0" l="0" r="0" t="0"/>
-            <wp:docPr id="2" name="image2.png"/>
+            <wp:docPr id="2" name="image10.png"/>
             <a:graphic>
               <a:graphicData uri="http://schemas.openxmlformats.org/drawingml/2006/picture">
                 <pic:pic>
                   <pic:nvPicPr>
-                    <pic:cNvPr id="0" name="image2.png"/>
+                    <pic:cNvPr id="0" name="image10.png"/>
                     <pic:cNvPicPr preferRelativeResize="0"/>
                   </pic:nvPicPr>
                   <pic:blipFill>
-                    <a:blip r:embed="rId54"/>
+                    <a:blip r:embed="rId90"/>
                     <a:srcRect b="0" l="0" r="0" t="0"/>
                     <a:stretch>
                       <a:fillRect/>
@@ -13417,16 +14701,16 @@
           <wp:inline distB="114300" distT="114300" distL="114300" distR="114300">
             <wp:extent cx="5686425" cy="1066800"/>
             <wp:effectExtent b="0" l="0" r="0" t="0"/>
-            <wp:docPr id="48" name="image33.png"/>
+            <wp:docPr id="40" name="image37.png"/>
             <a:graphic>
               <a:graphicData uri="http://schemas.openxmlformats.org/drawingml/2006/picture">
                 <pic:pic>
                   <pic:nvPicPr>
-                    <pic:cNvPr id="0" name="image33.png"/>
+                    <pic:cNvPr id="0" name="image37.png"/>
                     <pic:cNvPicPr preferRelativeResize="0"/>
                   </pic:nvPicPr>
                   <pic:blipFill>
-                    <a:blip r:embed="rId55"/>
+                    <a:blip r:embed="rId91"/>
                     <a:srcRect b="0" l="0" r="0" t="0"/>
                     <a:stretch>
                       <a:fillRect/>
@@ -13472,7 +14756,7 @@
           <wp:inline distB="114300" distT="114300" distL="114300" distR="114300">
             <wp:extent cx="5686425" cy="1066800"/>
             <wp:effectExtent b="0" l="0" r="0" t="0"/>
-            <wp:docPr id="39" name="image29.png"/>
+            <wp:docPr id="32" name="image29.png"/>
             <a:graphic>
               <a:graphicData uri="http://schemas.openxmlformats.org/drawingml/2006/picture">
                 <pic:pic>
@@ -13481,7 +14765,7 @@
                     <pic:cNvPicPr preferRelativeResize="0"/>
                   </pic:nvPicPr>
                   <pic:blipFill>
-                    <a:blip r:embed="rId56"/>
+                    <a:blip r:embed="rId92"/>
                     <a:srcRect b="0" l="0" r="0" t="0"/>
                     <a:stretch>
                       <a:fillRect/>
@@ -13527,16 +14811,16 @@
           <wp:inline distB="114300" distT="114300" distL="114300" distR="114300">
             <wp:extent cx="5924550" cy="1066800"/>
             <wp:effectExtent b="0" l="0" r="0" t="0"/>
-            <wp:docPr id="66" name="image50.png"/>
+            <wp:docPr id="51" name="image40.png"/>
             <a:graphic>
               <a:graphicData uri="http://schemas.openxmlformats.org/drawingml/2006/picture">
                 <pic:pic>
                   <pic:nvPicPr>
-                    <pic:cNvPr id="0" name="image50.png"/>
+                    <pic:cNvPr id="0" name="image40.png"/>
                     <pic:cNvPicPr preferRelativeResize="0"/>
                   </pic:nvPicPr>
                   <pic:blipFill>
-                    <a:blip r:embed="rId57"/>
+                    <a:blip r:embed="rId93"/>
                     <a:srcRect b="0" l="0" r="0" t="0"/>
                     <a:stretch>
                       <a:fillRect/>
@@ -13582,16 +14866,16 @@
           <wp:inline distB="114300" distT="114300" distL="114300" distR="114300">
             <wp:extent cx="5924550" cy="1066800"/>
             <wp:effectExtent b="0" l="0" r="0" t="0"/>
-            <wp:docPr id="34" name="image20.png"/>
+            <wp:docPr id="82" name="image73.png"/>
             <a:graphic>
               <a:graphicData uri="http://schemas.openxmlformats.org/drawingml/2006/picture">
                 <pic:pic>
                   <pic:nvPicPr>
-                    <pic:cNvPr id="0" name="image20.png"/>
+                    <pic:cNvPr id="0" name="image73.png"/>
                     <pic:cNvPicPr preferRelativeResize="0"/>
                   </pic:nvPicPr>
                   <pic:blipFill>
-                    <a:blip r:embed="rId58"/>
+                    <a:blip r:embed="rId94"/>
                     <a:srcRect b="0" l="0" r="0" t="0"/>
                     <a:stretch>
                       <a:fillRect/>
@@ -13637,16 +14921,16 @@
           <wp:inline distB="114300" distT="114300" distL="114300" distR="114300">
             <wp:extent cx="6126480" cy="736600"/>
             <wp:effectExtent b="0" l="0" r="0" t="0"/>
-            <wp:docPr id="52" name="image39.png"/>
+            <wp:docPr id="44" name="image59.png"/>
             <a:graphic>
               <a:graphicData uri="http://schemas.openxmlformats.org/drawingml/2006/picture">
                 <pic:pic>
                   <pic:nvPicPr>
-                    <pic:cNvPr id="0" name="image39.png"/>
+                    <pic:cNvPr id="0" name="image59.png"/>
                     <pic:cNvPicPr preferRelativeResize="0"/>
                   </pic:nvPicPr>
                   <pic:blipFill>
-                    <a:blip r:embed="rId59"/>
+                    <a:blip r:embed="rId95"/>
                     <a:srcRect b="0" l="0" r="0" t="0"/>
                     <a:stretch>
                       <a:fillRect/>
@@ -13692,16 +14976,16 @@
           <wp:inline distB="114300" distT="114300" distL="114300" distR="114300">
             <wp:extent cx="6126480" cy="736600"/>
             <wp:effectExtent b="0" l="0" r="0" t="0"/>
-            <wp:docPr id="37" name="image21.png"/>
+            <wp:docPr id="84" name="image78.png"/>
             <a:graphic>
               <a:graphicData uri="http://schemas.openxmlformats.org/drawingml/2006/picture">
                 <pic:pic>
                   <pic:nvPicPr>
-                    <pic:cNvPr id="0" name="image21.png"/>
+                    <pic:cNvPr id="0" name="image78.png"/>
                     <pic:cNvPicPr preferRelativeResize="0"/>
                   </pic:nvPicPr>
                   <pic:blipFill>
-                    <a:blip r:embed="rId60"/>
+                    <a:blip r:embed="rId96"/>
                     <a:srcRect b="0" l="0" r="0" t="0"/>
                     <a:stretch>
                       <a:fillRect/>
@@ -13731,16 +15015,16 @@
           <wp:inline distB="114300" distT="114300" distL="114300" distR="114300">
             <wp:extent cx="6126480" cy="977900"/>
             <wp:effectExtent b="0" l="0" r="0" t="0"/>
-            <wp:docPr id="73" name="image54.png"/>
+            <wp:docPr id="109" name="image95.png"/>
             <a:graphic>
               <a:graphicData uri="http://schemas.openxmlformats.org/drawingml/2006/picture">
                 <pic:pic>
                   <pic:nvPicPr>
-                    <pic:cNvPr id="0" name="image54.png"/>
+                    <pic:cNvPr id="0" name="image95.png"/>
                     <pic:cNvPicPr preferRelativeResize="0"/>
                   </pic:nvPicPr>
                   <pic:blipFill>
-                    <a:blip r:embed="rId61"/>
+                    <a:blip r:embed="rId97"/>
                     <a:srcRect b="0" l="0" r="0" t="0"/>
                     <a:stretch>
                       <a:fillRect/>
@@ -13786,16 +15070,16 @@
           <wp:inline distB="114300" distT="114300" distL="114300" distR="114300">
             <wp:extent cx="6126480" cy="977900"/>
             <wp:effectExtent b="0" l="0" r="0" t="0"/>
-            <wp:docPr id="49" name="image32.png"/>
+            <wp:docPr id="41" name="image31.png"/>
             <a:graphic>
               <a:graphicData uri="http://schemas.openxmlformats.org/drawingml/2006/picture">
                 <pic:pic>
                   <pic:nvPicPr>
-                    <pic:cNvPr id="0" name="image32.png"/>
+                    <pic:cNvPr id="0" name="image31.png"/>
                     <pic:cNvPicPr preferRelativeResize="0"/>
                   </pic:nvPicPr>
                   <pic:blipFill>
-                    <a:blip r:embed="rId62"/>
+                    <a:blip r:embed="rId98"/>
                     <a:srcRect b="0" l="0" r="0" t="0"/>
                     <a:stretch>
                       <a:fillRect/>
@@ -13825,16 +15109,16 @@
           <wp:inline distB="114300" distT="114300" distL="114300" distR="114300">
             <wp:extent cx="6126480" cy="990600"/>
             <wp:effectExtent b="0" l="0" r="0" t="0"/>
-            <wp:docPr id="5" name="image1.png"/>
+            <wp:docPr id="64" name="image54.png"/>
             <a:graphic>
               <a:graphicData uri="http://schemas.openxmlformats.org/drawingml/2006/picture">
                 <pic:pic>
                   <pic:nvPicPr>
-                    <pic:cNvPr id="0" name="image1.png"/>
+                    <pic:cNvPr id="0" name="image54.png"/>
                     <pic:cNvPicPr preferRelativeResize="0"/>
                   </pic:nvPicPr>
                   <pic:blipFill>
-                    <a:blip r:embed="rId63"/>
+                    <a:blip r:embed="rId99"/>
                     <a:srcRect b="0" l="0" r="0" t="0"/>
                     <a:stretch>
                       <a:fillRect/>
@@ -13864,16 +15148,16 @@
           <wp:inline distB="114300" distT="114300" distL="114300" distR="114300">
             <wp:extent cx="6126480" cy="850900"/>
             <wp:effectExtent b="0" l="0" r="0" t="0"/>
-            <wp:docPr id="59" name="image44.png"/>
+            <wp:docPr id="99" name="image89.png"/>
             <a:graphic>
               <a:graphicData uri="http://schemas.openxmlformats.org/drawingml/2006/picture">
                 <pic:pic>
                   <pic:nvPicPr>
-                    <pic:cNvPr id="0" name="image44.png"/>
+                    <pic:cNvPr id="0" name="image89.png"/>
                     <pic:cNvPicPr preferRelativeResize="0"/>
                   </pic:nvPicPr>
                   <pic:blipFill>
-                    <a:blip r:embed="rId64"/>
+                    <a:blip r:embed="rId100"/>
                     <a:srcRect b="0" l="0" r="0" t="0"/>
                     <a:stretch>
                       <a:fillRect/>
@@ -13903,16 +15187,16 @@
           <wp:inline distB="114300" distT="114300" distL="114300" distR="114300">
             <wp:extent cx="6126480" cy="990600"/>
             <wp:effectExtent b="0" l="0" r="0" t="0"/>
-            <wp:docPr id="1" name="image3.png"/>
+            <wp:docPr id="1" name="image11.png"/>
             <a:graphic>
               <a:graphicData uri="http://schemas.openxmlformats.org/drawingml/2006/picture">
                 <pic:pic>
                   <pic:nvPicPr>
-                    <pic:cNvPr id="0" name="image3.png"/>
+                    <pic:cNvPr id="0" name="image11.png"/>
                     <pic:cNvPicPr preferRelativeResize="0"/>
                   </pic:nvPicPr>
                   <pic:blipFill>
-                    <a:blip r:embed="rId65"/>
+                    <a:blip r:embed="rId101"/>
                     <a:srcRect b="0" l="0" r="0" t="0"/>
                     <a:stretch>
                       <a:fillRect/>
@@ -13942,16 +15226,16 @@
           <wp:inline distB="114300" distT="114300" distL="114300" distR="114300">
             <wp:extent cx="6126480" cy="762000"/>
             <wp:effectExtent b="0" l="0" r="0" t="0"/>
-            <wp:docPr id="43" name="image30.png"/>
+            <wp:docPr id="37" name="image28.png"/>
             <a:graphic>
               <a:graphicData uri="http://schemas.openxmlformats.org/drawingml/2006/picture">
                 <pic:pic>
                   <pic:nvPicPr>
-                    <pic:cNvPr id="0" name="image30.png"/>
+                    <pic:cNvPr id="0" name="image28.png"/>
                     <pic:cNvPicPr preferRelativeResize="0"/>
                   </pic:nvPicPr>
                   <pic:blipFill>
-                    <a:blip r:embed="rId66"/>
+                    <a:blip r:embed="rId102"/>
                     <a:srcRect b="0" l="0" r="0" t="0"/>
                     <a:stretch>
                       <a:fillRect/>
@@ -13981,16 +15265,16 @@
           <wp:inline distB="114300" distT="114300" distL="114300" distR="114300">
             <wp:extent cx="6126480" cy="1054100"/>
             <wp:effectExtent b="0" l="0" r="0" t="0"/>
-            <wp:docPr id="31" name="image19.png"/>
+            <wp:docPr id="26" name="image22.png"/>
             <a:graphic>
               <a:graphicData uri="http://schemas.openxmlformats.org/drawingml/2006/picture">
                 <pic:pic>
                   <pic:nvPicPr>
-                    <pic:cNvPr id="0" name="image19.png"/>
+                    <pic:cNvPr id="0" name="image22.png"/>
                     <pic:cNvPicPr preferRelativeResize="0"/>
                   </pic:nvPicPr>
                   <pic:blipFill>
-                    <a:blip r:embed="rId67"/>
+                    <a:blip r:embed="rId103"/>
                     <a:srcRect b="0" l="0" r="0" t="0"/>
                     <a:stretch>
                       <a:fillRect/>
@@ -14020,16 +15304,16 @@
           <wp:inline distB="114300" distT="114300" distL="114300" distR="114300">
             <wp:extent cx="6126480" cy="1003300"/>
             <wp:effectExtent b="0" l="0" r="0" t="0"/>
-            <wp:docPr id="36" name="image22.png"/>
+            <wp:docPr id="29" name="image25.png"/>
             <a:graphic>
               <a:graphicData uri="http://schemas.openxmlformats.org/drawingml/2006/picture">
                 <pic:pic>
                   <pic:nvPicPr>
-                    <pic:cNvPr id="0" name="image22.png"/>
+                    <pic:cNvPr id="0" name="image25.png"/>
                     <pic:cNvPicPr preferRelativeResize="0"/>
                   </pic:nvPicPr>
                   <pic:blipFill>
-                    <a:blip r:embed="rId68"/>
+                    <a:blip r:embed="rId104"/>
                     <a:srcRect b="0" l="0" r="0" t="0"/>
                     <a:stretch>
                       <a:fillRect/>
@@ -14059,16 +15343,16 @@
           <wp:inline distB="114300" distT="114300" distL="114300" distR="114300">
             <wp:extent cx="6126480" cy="673100"/>
             <wp:effectExtent b="0" l="0" r="0" t="0"/>
-            <wp:docPr id="56" name="image43.png"/>
+            <wp:docPr id="97" name="image87.png"/>
             <a:graphic>
               <a:graphicData uri="http://schemas.openxmlformats.org/drawingml/2006/picture">
                 <pic:pic>
                   <pic:nvPicPr>
-                    <pic:cNvPr id="0" name="image43.png"/>
+                    <pic:cNvPr id="0" name="image87.png"/>
                     <pic:cNvPicPr preferRelativeResize="0"/>
                   </pic:nvPicPr>
                   <pic:blipFill>
-                    <a:blip r:embed="rId69"/>
+                    <a:blip r:embed="rId105"/>
                     <a:srcRect b="0" l="0" r="0" t="0"/>
                     <a:stretch>
                       <a:fillRect/>
@@ -14098,16 +15382,16 @@
           <wp:inline distB="114300" distT="114300" distL="114300" distR="114300">
             <wp:extent cx="6126480" cy="736600"/>
             <wp:effectExtent b="0" l="0" r="0" t="0"/>
-            <wp:docPr id="67" name="image52.png"/>
+            <wp:docPr id="52" name="image41.png"/>
             <a:graphic>
               <a:graphicData uri="http://schemas.openxmlformats.org/drawingml/2006/picture">
                 <pic:pic>
                   <pic:nvPicPr>
-                    <pic:cNvPr id="0" name="image52.png"/>
+                    <pic:cNvPr id="0" name="image41.png"/>
                     <pic:cNvPicPr preferRelativeResize="0"/>
                   </pic:nvPicPr>
                   <pic:blipFill>
-                    <a:blip r:embed="rId70"/>
+                    <a:blip r:embed="rId106"/>
                     <a:srcRect b="0" l="0" r="0" t="0"/>
                     <a:stretch>
                       <a:fillRect/>
@@ -14137,16 +15421,16 @@
           <wp:inline distB="114300" distT="114300" distL="114300" distR="114300">
             <wp:extent cx="6126480" cy="838200"/>
             <wp:effectExtent b="0" l="0" r="0" t="0"/>
-            <wp:docPr id="53" name="image41.png"/>
+            <wp:docPr id="95" name="image81.png"/>
             <a:graphic>
               <a:graphicData uri="http://schemas.openxmlformats.org/drawingml/2006/picture">
                 <pic:pic>
                   <pic:nvPicPr>
-                    <pic:cNvPr id="0" name="image41.png"/>
+                    <pic:cNvPr id="0" name="image81.png"/>
                     <pic:cNvPicPr preferRelativeResize="0"/>
                   </pic:nvPicPr>
                   <pic:blipFill>
-                    <a:blip r:embed="rId71"/>
+                    <a:blip r:embed="rId107"/>
                     <a:srcRect b="0" l="0" r="0" t="0"/>
                     <a:stretch>
                       <a:fillRect/>
@@ -14176,16 +15460,16 @@
           <wp:inline distB="114300" distT="114300" distL="114300" distR="114300">
             <wp:extent cx="6126480" cy="1054100"/>
             <wp:effectExtent b="0" l="0" r="0" t="0"/>
-            <wp:docPr id="72" name="image60.png"/>
+            <wp:docPr id="108" name="image98.png"/>
             <a:graphic>
               <a:graphicData uri="http://schemas.openxmlformats.org/drawingml/2006/picture">
                 <pic:pic>
                   <pic:nvPicPr>
-                    <pic:cNvPr id="0" name="image60.png"/>
+                    <pic:cNvPr id="0" name="image98.png"/>
                     <pic:cNvPicPr preferRelativeResize="0"/>
                   </pic:nvPicPr>
                   <pic:blipFill>
-                    <a:blip r:embed="rId72"/>
+                    <a:blip r:embed="rId108"/>
                     <a:srcRect b="0" l="0" r="0" t="0"/>
                     <a:stretch>
                       <a:fillRect/>
@@ -14215,16 +15499,16 @@
           <wp:inline distB="114300" distT="114300" distL="114300" distR="114300">
             <wp:extent cx="6126480" cy="2667000"/>
             <wp:effectExtent b="0" l="0" r="0" t="0"/>
-            <wp:docPr id="46" name="image45.png"/>
+            <wp:docPr id="89" name="image77.png"/>
             <a:graphic>
               <a:graphicData uri="http://schemas.openxmlformats.org/drawingml/2006/picture">
                 <pic:pic>
                   <pic:nvPicPr>
-                    <pic:cNvPr id="0" name="image45.png"/>
+                    <pic:cNvPr id="0" name="image77.png"/>
                     <pic:cNvPicPr preferRelativeResize="0"/>
                   </pic:nvPicPr>
                   <pic:blipFill>
-                    <a:blip r:embed="rId73"/>
+                    <a:blip r:embed="rId109"/>
                     <a:srcRect b="0" l="0" r="0" t="0"/>
                     <a:stretch>
                       <a:fillRect/>
@@ -14254,16 +15538,16 @@
           <wp:inline distB="114300" distT="114300" distL="114300" distR="114300">
             <wp:extent cx="6048375" cy="2162175"/>
             <wp:effectExtent b="0" l="0" r="0" t="0"/>
-            <wp:docPr id="55" name="image46.png"/>
+            <wp:docPr id="45" name="image38.png"/>
             <a:graphic>
               <a:graphicData uri="http://schemas.openxmlformats.org/drawingml/2006/picture">
                 <pic:pic>
                   <pic:nvPicPr>
-                    <pic:cNvPr id="0" name="image46.png"/>
+                    <pic:cNvPr id="0" name="image38.png"/>
                     <pic:cNvPicPr preferRelativeResize="0"/>
                   </pic:nvPicPr>
                   <pic:blipFill>
-                    <a:blip r:embed="rId74"/>
+                    <a:blip r:embed="rId110"/>
                     <a:srcRect b="0" l="0" r="0" t="0"/>
                     <a:stretch>
                       <a:fillRect/>
@@ -14293,16 +15577,16 @@
           <wp:inline distB="114300" distT="114300" distL="114300" distR="114300">
             <wp:extent cx="6126480" cy="1003300"/>
             <wp:effectExtent b="0" l="0" r="0" t="0"/>
-            <wp:docPr id="13" name="image8.png"/>
+            <wp:docPr id="10" name="image1.png"/>
             <a:graphic>
               <a:graphicData uri="http://schemas.openxmlformats.org/drawingml/2006/picture">
                 <pic:pic>
                   <pic:nvPicPr>
-                    <pic:cNvPr id="0" name="image8.png"/>
+                    <pic:cNvPr id="0" name="image1.png"/>
                     <pic:cNvPicPr preferRelativeResize="0"/>
                   </pic:nvPicPr>
                   <pic:blipFill>
-                    <a:blip r:embed="rId75"/>
+                    <a:blip r:embed="rId111"/>
                     <a:srcRect b="0" l="0" r="0" t="0"/>
                     <a:stretch>
                       <a:fillRect/>
@@ -14332,16 +15616,16 @@
           <wp:inline distB="114300" distT="114300" distL="114300" distR="114300">
             <wp:extent cx="6048375" cy="2162175"/>
             <wp:effectExtent b="0" l="0" r="0" t="0"/>
-            <wp:docPr id="57" name="image66.png"/>
+            <wp:docPr id="46" name="image39.png"/>
             <a:graphic>
               <a:graphicData uri="http://schemas.openxmlformats.org/drawingml/2006/picture">
                 <pic:pic>
                   <pic:nvPicPr>
-                    <pic:cNvPr id="0" name="image66.png"/>
+                    <pic:cNvPr id="0" name="image39.png"/>
                     <pic:cNvPicPr preferRelativeResize="0"/>
                   </pic:nvPicPr>
                   <pic:blipFill>
-                    <a:blip r:embed="rId76"/>
+                    <a:blip r:embed="rId112"/>
                     <a:srcRect b="0" l="0" r="0" t="0"/>
                     <a:stretch>
                       <a:fillRect/>
@@ -14371,16 +15655,16 @@
           <wp:inline distB="114300" distT="114300" distL="114300" distR="114300">
             <wp:extent cx="6126480" cy="749300"/>
             <wp:effectExtent b="0" l="0" r="0" t="0"/>
-            <wp:docPr id="35" name="image40.png"/>
+            <wp:docPr id="83" name="image75.png"/>
             <a:graphic>
               <a:graphicData uri="http://schemas.openxmlformats.org/drawingml/2006/picture">
                 <pic:pic>
                   <pic:nvPicPr>
-                    <pic:cNvPr id="0" name="image40.png"/>
+                    <pic:cNvPr id="0" name="image75.png"/>
                     <pic:cNvPicPr preferRelativeResize="0"/>
                   </pic:nvPicPr>
                   <pic:blipFill>
-                    <a:blip r:embed="rId77"/>
+                    <a:blip r:embed="rId113"/>
                     <a:srcRect b="0" l="0" r="0" t="0"/>
                     <a:stretch>
                       <a:fillRect/>
@@ -14410,16 +15694,16 @@
           <wp:inline distB="114300" distT="114300" distL="114300" distR="114300">
             <wp:extent cx="6126480" cy="825500"/>
             <wp:effectExtent b="0" l="0" r="0" t="0"/>
-            <wp:docPr id="9" name="image17.png"/>
+            <wp:docPr id="67" name="image53.png"/>
             <a:graphic>
               <a:graphicData uri="http://schemas.openxmlformats.org/drawingml/2006/picture">
                 <pic:pic>
                   <pic:nvPicPr>
-                    <pic:cNvPr id="0" name="image17.png"/>
+                    <pic:cNvPr id="0" name="image53.png"/>
                     <pic:cNvPicPr preferRelativeResize="0"/>
                   </pic:nvPicPr>
                   <pic:blipFill>
-                    <a:blip r:embed="rId78"/>
+                    <a:blip r:embed="rId114"/>
                     <a:srcRect b="0" l="0" r="0" t="0"/>
                     <a:stretch>
                       <a:fillRect/>
@@ -14449,16 +15733,16 @@
           <wp:inline distB="114300" distT="114300" distL="114300" distR="114300">
             <wp:extent cx="6126480" cy="2120900"/>
             <wp:effectExtent b="0" l="0" r="0" t="0"/>
-            <wp:docPr id="19" name="image15.png"/>
+            <wp:docPr id="18" name="image6.png"/>
             <a:graphic>
               <a:graphicData uri="http://schemas.openxmlformats.org/drawingml/2006/picture">
                 <pic:pic>
                   <pic:nvPicPr>
-                    <pic:cNvPr id="0" name="image15.png"/>
+                    <pic:cNvPr id="0" name="image6.png"/>
                     <pic:cNvPicPr preferRelativeResize="0"/>
                   </pic:nvPicPr>
                   <pic:blipFill>
-                    <a:blip r:embed="rId79"/>
+                    <a:blip r:embed="rId115"/>
                     <a:srcRect b="0" l="0" r="0" t="0"/>
                     <a:stretch>
                       <a:fillRect/>
@@ -14488,16 +15772,16 @@
           <wp:inline distB="114300" distT="114300" distL="114300" distR="114300">
             <wp:extent cx="6126480" cy="800100"/>
             <wp:effectExtent b="0" l="0" r="0" t="0"/>
-            <wp:docPr id="75" name="image74.png"/>
+            <wp:docPr id="113" name="image101.png"/>
             <a:graphic>
               <a:graphicData uri="http://schemas.openxmlformats.org/drawingml/2006/picture">
                 <pic:pic>
                   <pic:nvPicPr>
-                    <pic:cNvPr id="0" name="image74.png"/>
+                    <pic:cNvPr id="0" name="image101.png"/>
                     <pic:cNvPicPr preferRelativeResize="0"/>
                   </pic:nvPicPr>
                   <pic:blipFill>
-                    <a:blip r:embed="rId80"/>
+                    <a:blip r:embed="rId116"/>
                     <a:srcRect b="0" l="0" r="0" t="0"/>
                     <a:stretch>
                       <a:fillRect/>
@@ -14527,16 +15811,16 @@
           <wp:inline distB="114300" distT="114300" distL="114300" distR="114300">
             <wp:extent cx="6126480" cy="2095500"/>
             <wp:effectExtent b="0" l="0" r="0" t="0"/>
-            <wp:docPr id="38" name="image34.png"/>
+            <wp:docPr id="31" name="image23.png"/>
             <a:graphic>
               <a:graphicData uri="http://schemas.openxmlformats.org/drawingml/2006/picture">
                 <pic:pic>
                   <pic:nvPicPr>
-                    <pic:cNvPr id="0" name="image34.png"/>
+                    <pic:cNvPr id="0" name="image23.png"/>
                     <pic:cNvPicPr preferRelativeResize="0"/>
                   </pic:nvPicPr>
                   <pic:blipFill>
-                    <a:blip r:embed="rId81"/>
+                    <a:blip r:embed="rId117"/>
                     <a:srcRect b="0" l="0" r="0" t="0"/>
                     <a:stretch>
                       <a:fillRect/>
@@ -14566,16 +15850,16 @@
           <wp:inline distB="114300" distT="114300" distL="114300" distR="114300">
             <wp:extent cx="6126480" cy="711200"/>
             <wp:effectExtent b="0" l="0" r="0" t="0"/>
-            <wp:docPr id="74" name="image65.png"/>
+            <wp:docPr id="111" name="image102.png"/>
             <a:graphic>
               <a:graphicData uri="http://schemas.openxmlformats.org/drawingml/2006/picture">
                 <pic:pic>
                   <pic:nvPicPr>
-                    <pic:cNvPr id="0" name="image65.png"/>
+                    <pic:cNvPr id="0" name="image102.png"/>
                     <pic:cNvPicPr preferRelativeResize="0"/>
                   </pic:nvPicPr>
                   <pic:blipFill>
-                    <a:blip r:embed="rId82"/>
+                    <a:blip r:embed="rId118"/>
                     <a:srcRect b="0" l="0" r="0" t="0"/>
                     <a:stretch>
                       <a:fillRect/>
@@ -15205,16 +16489,16 @@
           <wp:inline distB="114300" distT="114300" distL="114300" distR="114300">
             <wp:extent cx="6126480" cy="4114800"/>
             <wp:effectExtent b="0" l="0" r="0" t="0"/>
-            <wp:docPr id="63" name="image78.png"/>
+            <wp:docPr id="103" name="image116.png"/>
             <a:graphic>
               <a:graphicData uri="http://schemas.openxmlformats.org/drawingml/2006/picture">
                 <pic:pic>
                   <pic:nvPicPr>
-                    <pic:cNvPr id="0" name="image78.png"/>
+                    <pic:cNvPr id="0" name="image116.png"/>
                     <pic:cNvPicPr preferRelativeResize="0"/>
                   </pic:nvPicPr>
                   <pic:blipFill>
-                    <a:blip r:embed="rId83"/>
+                    <a:blip r:embed="rId119"/>
                     <a:srcRect b="0" l="0" r="0" t="0"/>
                     <a:stretch>
                       <a:fillRect/>
@@ -15281,16 +16565,16 @@
           <wp:inline distB="114300" distT="114300" distL="114300" distR="114300">
             <wp:extent cx="6126480" cy="4114800"/>
             <wp:effectExtent b="0" l="0" r="0" t="0"/>
-            <wp:docPr id="11" name="image73.png"/>
+            <wp:docPr id="8" name="image84.png"/>
             <a:graphic>
               <a:graphicData uri="http://schemas.openxmlformats.org/drawingml/2006/picture">
                 <pic:pic>
                   <pic:nvPicPr>
-                    <pic:cNvPr id="0" name="image73.png"/>
+                    <pic:cNvPr id="0" name="image84.png"/>
                     <pic:cNvPicPr preferRelativeResize="0"/>
                   </pic:nvPicPr>
                   <pic:blipFill>
-                    <a:blip r:embed="rId84"/>
+                    <a:blip r:embed="rId120"/>
                     <a:srcRect b="0" l="0" r="0" t="0"/>
                     <a:stretch>
                       <a:fillRect/>
@@ -15357,16 +16641,16 @@
           <wp:inline distB="114300" distT="114300" distL="114300" distR="114300">
             <wp:extent cx="6126480" cy="4889500"/>
             <wp:effectExtent b="0" l="0" r="0" t="0"/>
-            <wp:docPr id="61" name="image81.png"/>
+            <wp:docPr id="102" name="image117.png"/>
             <a:graphic>
               <a:graphicData uri="http://schemas.openxmlformats.org/drawingml/2006/picture">
                 <pic:pic>
                   <pic:nvPicPr>
-                    <pic:cNvPr id="0" name="image81.png"/>
+                    <pic:cNvPr id="0" name="image117.png"/>
                     <pic:cNvPicPr preferRelativeResize="0"/>
                   </pic:nvPicPr>
                   <pic:blipFill>
-                    <a:blip r:embed="rId85"/>
+                    <a:blip r:embed="rId121"/>
                     <a:srcRect b="0" l="0" r="0" t="0"/>
                     <a:stretch>
                       <a:fillRect/>
@@ -15433,16 +16717,16 @@
           <wp:inline distB="114300" distT="114300" distL="114300" distR="114300">
             <wp:extent cx="6126480" cy="4114800"/>
             <wp:effectExtent b="0" l="0" r="0" t="0"/>
-            <wp:docPr id="3" name="image72.png"/>
+            <wp:docPr id="62" name="image113.png"/>
             <a:graphic>
               <a:graphicData uri="http://schemas.openxmlformats.org/drawingml/2006/picture">
                 <pic:pic>
                   <pic:nvPicPr>
-                    <pic:cNvPr id="0" name="image72.png"/>
+                    <pic:cNvPr id="0" name="image113.png"/>
                     <pic:cNvPicPr preferRelativeResize="0"/>
                   </pic:nvPicPr>
                   <pic:blipFill>
-                    <a:blip r:embed="rId86"/>
+                    <a:blip r:embed="rId122"/>
                     <a:srcRect b="0" l="0" r="0" t="0"/>
                     <a:stretch>
                       <a:fillRect/>
@@ -15509,16 +16793,16 @@
           <wp:inline distB="114300" distT="114300" distL="114300" distR="114300">
             <wp:extent cx="6126480" cy="4114800"/>
             <wp:effectExtent b="0" l="0" r="0" t="0"/>
-            <wp:docPr id="32" name="image76.png"/>
+            <wp:docPr id="27" name="image92.png"/>
             <a:graphic>
               <a:graphicData uri="http://schemas.openxmlformats.org/drawingml/2006/picture">
                 <pic:pic>
                   <pic:nvPicPr>
-                    <pic:cNvPr id="0" name="image76.png"/>
+                    <pic:cNvPr id="0" name="image92.png"/>
                     <pic:cNvPicPr preferRelativeResize="0"/>
                   </pic:nvPicPr>
                   <pic:blipFill>
-                    <a:blip r:embed="rId87"/>
+                    <a:blip r:embed="rId123"/>
                     <a:srcRect b="0" l="0" r="0" t="0"/>
                     <a:stretch>
                       <a:fillRect/>
@@ -15585,16 +16869,16 @@
           <wp:inline distB="114300" distT="114300" distL="114300" distR="114300">
             <wp:extent cx="6126480" cy="5283200"/>
             <wp:effectExtent b="0" l="0" r="0" t="0"/>
-            <wp:docPr id="15" name="image77.png"/>
+            <wp:docPr id="13" name="image106.png"/>
             <a:graphic>
               <a:graphicData uri="http://schemas.openxmlformats.org/drawingml/2006/picture">
                 <pic:pic>
                   <pic:nvPicPr>
-                    <pic:cNvPr id="0" name="image77.png"/>
+                    <pic:cNvPr id="0" name="image106.png"/>
                     <pic:cNvPicPr preferRelativeResize="0"/>
                   </pic:nvPicPr>
                   <pic:blipFill>
-                    <a:blip r:embed="rId88"/>
+                    <a:blip r:embed="rId124"/>
                     <a:srcRect b="0" l="0" r="0" t="0"/>
                     <a:stretch>
                       <a:fillRect/>
@@ -15658,16 +16942,16 @@
           <wp:inline distB="114300" distT="114300" distL="114300" distR="114300">
             <wp:extent cx="6126480" cy="5283200"/>
             <wp:effectExtent b="0" l="0" r="0" t="0"/>
-            <wp:docPr id="29" name="image75.png"/>
+            <wp:docPr id="25" name="image114.png"/>
             <a:graphic>
               <a:graphicData uri="http://schemas.openxmlformats.org/drawingml/2006/picture">
                 <pic:pic>
                   <pic:nvPicPr>
-                    <pic:cNvPr id="0" name="image75.png"/>
+                    <pic:cNvPr id="0" name="image114.png"/>
                     <pic:cNvPicPr preferRelativeResize="0"/>
                   </pic:nvPicPr>
                   <pic:blipFill>
-                    <a:blip r:embed="rId89"/>
+                    <a:blip r:embed="rId125"/>
                     <a:srcRect b="0" l="0" r="0" t="0"/>
                     <a:stretch>
                       <a:fillRect/>
@@ -15742,16 +17026,16 @@
           <wp:inline distB="114300" distT="114300" distL="114300" distR="114300">
             <wp:extent cx="6126480" cy="5283200"/>
             <wp:effectExtent b="0" l="0" r="0" t="0"/>
-            <wp:docPr id="62" name="image80.png"/>
+            <wp:docPr id="48" name="image115.png"/>
             <a:graphic>
               <a:graphicData uri="http://schemas.openxmlformats.org/drawingml/2006/picture">
                 <pic:pic>
                   <pic:nvPicPr>
-                    <pic:cNvPr id="0" name="image80.png"/>
+                    <pic:cNvPr id="0" name="image115.png"/>
                     <pic:cNvPicPr preferRelativeResize="0"/>
                   </pic:nvPicPr>
                   <pic:blipFill>
-                    <a:blip r:embed="rId90"/>
+                    <a:blip r:embed="rId126"/>
                     <a:srcRect b="0" l="0" r="0" t="0"/>
                     <a:stretch>
                       <a:fillRect/>
@@ -16287,7 +17571,7 @@
       </w:r>
     </w:p>
     <w:sectPr>
-      <w:headerReference r:id="rId91" w:type="default"/>
+      <w:headerReference r:id="rId127" w:type="default"/>
       <w:type w:val="nextPage"/>
       <w:pgSz w:h="15840" w:w="12240" w:orient="portrait"/>
       <w:pgMar w:bottom="1440" w:top="1440" w:left="1296" w:right="1296" w:header="720" w:footer="720"/>

</xml_diff>